<commit_message>
Dodan detaljan opis svih modela
</commit_message>
<xml_diff>
--- a/dokumentacija/Klasni dijagrami.docx
+++ b/dokumentacija/Klasni dijagrami.docx
@@ -1794,14 +1794,93 @@
         <w:ind w:left="720"/>
       </w:pPr>
       <w:r>
+        <w:rPr>
+          <w:rtl w:val="0"/>
+        </w:rPr>
+        <w:t>Sadr</w:t>
+      </w:r>
+      <w:r>
+        <w:rPr>
+          <w:rtl w:val="0"/>
+        </w:rPr>
+        <w:t>ž</w:t>
+      </w:r>
+      <w:r>
+        <w:rPr>
+          <w:rtl w:val="0"/>
+        </w:rPr>
+        <w:t>i metode za</w:t>
+      </w:r>
+      <w:r>
+        <w:rPr>
+          <w:rtl w:val="0"/>
+        </w:rPr>
+        <w:t xml:space="preserve"> stvaranje, brisanje, izmjenu i pregled</w:t>
+      </w:r>
+      <w:r>
+        <w:rPr>
+          <w:rtl w:val="0"/>
+        </w:rPr>
+        <w:t xml:space="preserve"> narud</w:t>
+      </w:r>
+      <w:r>
+        <w:rPr>
+          <w:rtl w:val="0"/>
+        </w:rPr>
+        <w:t>ž</w:t>
+      </w:r>
+      <w:r>
+        <w:rPr>
+          <w:rtl w:val="0"/>
+        </w:rPr>
+        <w:t>bi.</w:t>
+      </w:r>
+    </w:p>
+    <w:p>
+      <w:pPr>
+        <w:pStyle w:val="Body"/>
+        <w:numPr>
+          <w:ilvl w:val="0"/>
+          <w:numId w:val="2"/>
+        </w:numPr>
+        <w:bidi w:val="0"/>
+        <w:ind w:left="180"/>
+        <w:rPr>
+          <w:rFonts w:ascii="Helvetica" w:cs="Helvetica" w:hAnsi="Helvetica" w:eastAsia="Helvetica"/>
+          <w:b w:val="0"/>
+          <w:bCs w:val="0"/>
+          <w:i w:val="0"/>
+          <w:iCs w:val="0"/>
+          <w:caps w:val="0"/>
+          <w:smallCaps w:val="0"/>
+          <w:strike w:val="0"/>
+          <w:dstrike w:val="0"/>
+          <w:outline w:val="0"/>
+          <w:color w:val="000000"/>
+          <w:spacing w:val="0"/>
+          <w:kern w:val="0"/>
+          <w:position w:val="-2"/>
+          <w:sz w:val="22"/>
+          <w:szCs w:val="22"/>
+          <w:u w:val="none"/>
+          <w:vertAlign w:val="baseline"/>
+        </w:rPr>
+      </w:pPr>
+      <w:r>
+        <w:rPr>
+          <w:rtl w:val="0"/>
+        </w:rPr>
+        <w:t>Ima</w:t>
+      </w:r>
+      <w:r>
         <w:drawing>
           <wp:anchor distT="152400" distB="152400" distL="152400" distR="152400" simplePos="0" relativeHeight="251659264" behindDoc="0" locked="0" layoutInCell="1" allowOverlap="1">
             <wp:simplePos x="0" y="0"/>
             <wp:positionH relativeFrom="page">
-              <wp:posOffset>922528</wp:posOffset>
+              <wp:posOffset>892470</wp:posOffset>
             </wp:positionH>
             <wp:positionV relativeFrom="page">
-              <wp:posOffset>440816</wp:posOffset>
+              <wp:posOffset>2805359</wp:posOffset>
             </wp:positionV>
             <wp:extent cx="5715000" cy="5986966"/>
             <wp:effectExtent l="0" t="0" r="0" b="0"/>
@@ -1846,14 +1925,567 @@
         </w:drawing>
       </w:r>
       <w:r>
+        <w:rPr>
+          <w:rtl w:val="0"/>
+        </w:rPr>
+        <w:t>ges controller</w:t>
+      </w:r>
+    </w:p>
+    <w:p>
+      <w:pPr>
+        <w:pStyle w:val="Body"/>
+        <w:bidi w:val="0"/>
+        <w:ind w:left="720"/>
+      </w:pPr>
+      <w:r>
+        <w:rPr>
+          <w:rtl w:val="0"/>
+        </w:rPr>
+        <w:t>Sadr</w:t>
+      </w:r>
+      <w:r>
+        <w:rPr>
+          <w:rtl w:val="0"/>
+        </w:rPr>
+        <w:t>ž</w:t>
+      </w:r>
+      <w:r>
+        <w:rPr>
+          <w:rtl w:val="0"/>
+        </w:rPr>
+        <w:t>i metode za</w:t>
+      </w:r>
+      <w:r>
+        <w:rPr>
+          <w:rtl w:val="0"/>
+        </w:rPr>
+        <w:t xml:space="preserve"> stvaranje, brisanje, izmjenu </w:t>
+      </w:r>
+      <w:r>
+        <w:rPr>
+          <w:rtl w:val="0"/>
+        </w:rPr>
+        <w:t>slika.</w:t>
+      </w:r>
+    </w:p>
+    <w:p>
+      <w:pPr>
+        <w:pStyle w:val="Body"/>
+        <w:numPr>
+          <w:ilvl w:val="0"/>
+          <w:numId w:val="2"/>
+        </w:numPr>
+        <w:bidi w:val="0"/>
+        <w:ind w:left="180"/>
+        <w:rPr>
+          <w:rFonts w:ascii="Helvetica" w:cs="Helvetica" w:hAnsi="Helvetica" w:eastAsia="Helvetica"/>
+          <w:b w:val="0"/>
+          <w:bCs w:val="0"/>
+          <w:i w:val="0"/>
+          <w:iCs w:val="0"/>
+          <w:caps w:val="0"/>
+          <w:smallCaps w:val="0"/>
+          <w:strike w:val="0"/>
+          <w:dstrike w:val="0"/>
+          <w:outline w:val="0"/>
+          <w:color w:val="000000"/>
+          <w:spacing w:val="0"/>
+          <w:kern w:val="0"/>
+          <w:position w:val="-2"/>
+          <w:sz w:val="22"/>
+          <w:szCs w:val="22"/>
+          <w:u w:val="none"/>
+          <w:vertAlign w:val="baseline"/>
+        </w:rPr>
+      </w:pPr>
+      <w:r>
+        <w:rPr>
+          <w:rtl w:val="0"/>
+        </w:rPr>
+        <w:t>Vehicles controller</w:t>
+      </w:r>
+    </w:p>
+    <w:p>
+      <w:pPr>
+        <w:pStyle w:val="Body"/>
+        <w:bidi w:val="0"/>
+        <w:ind w:left="720"/>
+      </w:pPr>
+      <w:r>
+        <w:rPr>
+          <w:rtl w:val="0"/>
+        </w:rPr>
+        <w:t>Sadr</w:t>
+      </w:r>
+      <w:r>
+        <w:rPr>
+          <w:rtl w:val="0"/>
+        </w:rPr>
+        <w:t>ž</w:t>
+      </w:r>
+      <w:r>
+        <w:rPr>
+          <w:rtl w:val="0"/>
+        </w:rPr>
+        <w:t>i metode za</w:t>
+      </w:r>
+      <w:r>
+        <w:rPr>
+          <w:rtl w:val="0"/>
+        </w:rPr>
+        <w:t xml:space="preserve"> stvaranje, brisanje, izmjenu i pregled</w:t>
+      </w:r>
+      <w:r>
+        <w:rPr>
+          <w:rtl w:val="0"/>
+        </w:rPr>
+        <w:t xml:space="preserve"> vozila.</w:t>
+      </w:r>
+    </w:p>
+    <w:p>
+      <w:pPr>
+        <w:pStyle w:val="Body"/>
+        <w:bidi w:val="0"/>
+      </w:pPr>
+      <w:r>
+        <w:br w:type="page"/>
+      </w:r>
+    </w:p>
+    <w:p>
+      <w:pPr>
+        <w:pStyle w:val="Body"/>
+        <w:bidi w:val="0"/>
+      </w:pPr>
+    </w:p>
+    <w:p>
+      <w:pPr>
+        <w:pStyle w:val="Body"/>
+        <w:bidi w:val="0"/>
+      </w:pPr>
+      <w:r>
+        <w:rPr>
+          <w:rtl w:val="0"/>
+        </w:rPr>
+        <w:t>Modeli</w:t>
+      </w:r>
+    </w:p>
+    <w:p>
+      <w:pPr>
+        <w:pStyle w:val="Body"/>
+        <w:bidi w:val="0"/>
+      </w:pPr>
+      <w:r>
+        <w:rPr>
+          <w:rtl w:val="0"/>
+        </w:rPr>
+        <w:t xml:space="preserve">Model je sloj u kojem se nalazi cjelokupna podatkovna logika. S obzirom da je </w:t>
+      </w:r>
+    </w:p>
+    <w:p>
+      <w:pPr>
+        <w:pStyle w:val="Body"/>
+        <w:bidi w:val="0"/>
+      </w:pPr>
+      <w:r>
+        <w:rPr>
+          <w:rtl w:val="0"/>
+        </w:rPr>
+        <w:t>model podataka detaljno opisan u opisu baze podataka, on ovdje ne</w:t>
+      </w:r>
+      <w:r>
+        <w:rPr>
+          <w:rtl w:val="0"/>
+        </w:rPr>
+        <w:t>ć</w:t>
+      </w:r>
+      <w:r>
+        <w:rPr>
+          <w:rtl w:val="0"/>
+        </w:rPr>
+        <w:t xml:space="preserve">e biti detaljno </w:t>
+      </w:r>
+    </w:p>
+    <w:p>
+      <w:pPr>
+        <w:pStyle w:val="Body"/>
+        <w:bidi w:val="0"/>
+      </w:pPr>
+      <w:r>
+        <w:rPr>
+          <w:rtl w:val="0"/>
+        </w:rPr>
+        <w:t>razmatran.</w:t>
+      </w:r>
+    </w:p>
+    <w:p>
+      <w:pPr>
+        <w:pStyle w:val="Body"/>
+        <w:bidi w:val="0"/>
+      </w:pPr>
+    </w:p>
+    <w:p>
+      <w:pPr>
+        <w:pStyle w:val="Body"/>
+        <w:bidi w:val="0"/>
+      </w:pPr>
+      <w:r>
+        <w:rPr>
+          <w:rtl w:val="0"/>
+        </w:rPr>
+        <w:t>Va</w:t>
+      </w:r>
+      <w:r>
+        <w:rPr>
+          <w:rtl w:val="0"/>
+        </w:rPr>
+        <w:t>ž</w:t>
+      </w:r>
+      <w:r>
+        <w:rPr>
+          <w:rtl w:val="0"/>
+        </w:rPr>
+        <w:t>no je za napomenuti da u RoR aplikacijama svaki model sadr</w:t>
+      </w:r>
+      <w:r>
+        <w:rPr>
+          <w:rtl w:val="0"/>
+        </w:rPr>
+        <w:t>ž</w:t>
+      </w:r>
+      <w:r>
+        <w:rPr>
+          <w:rtl w:val="0"/>
+        </w:rPr>
+        <w:t>i</w:t>
+      </w:r>
+      <w:r>
+        <w:br w:type="textWrapping"/>
+      </w:r>
+      <w:r>
+        <w:rPr>
+          <w:rtl w:val="0"/>
+        </w:rPr>
+        <w:t>polje id tipa integer, polje created_at tipa datetime, te polje updated_at tipa datetime.</w:t>
+      </w:r>
+    </w:p>
+    <w:p>
+      <w:pPr>
+        <w:pStyle w:val="Body"/>
+        <w:bidi w:val="0"/>
+      </w:pPr>
+      <w:r>
+        <w:rPr>
+          <w:rtl w:val="0"/>
+        </w:rPr>
+        <w:t>Ako nije suprotno navedeno, pretpostavlja se da svaki model sadr</w:t>
+      </w:r>
+      <w:r>
+        <w:rPr>
+          <w:rtl w:val="0"/>
+        </w:rPr>
+        <w:t>ž</w:t>
+      </w:r>
+      <w:r>
+        <w:rPr>
+          <w:rtl w:val="0"/>
+        </w:rPr>
+        <w:t>i navedena polja.</w:t>
+      </w:r>
+    </w:p>
+    <w:p>
+      <w:pPr>
+        <w:pStyle w:val="Body"/>
+        <w:bidi w:val="0"/>
+      </w:pPr>
+    </w:p>
+    <w:p>
+      <w:pPr>
+        <w:pStyle w:val="Body"/>
+        <w:numPr>
+          <w:ilvl w:val="0"/>
+          <w:numId w:val="2"/>
+        </w:numPr>
+        <w:bidi w:val="0"/>
+        <w:ind w:left="180"/>
+        <w:rPr>
+          <w:rFonts w:ascii="Helvetica" w:cs="Helvetica" w:hAnsi="Helvetica" w:eastAsia="Helvetica"/>
+          <w:b w:val="0"/>
+          <w:bCs w:val="0"/>
+          <w:i w:val="0"/>
+          <w:iCs w:val="0"/>
+          <w:caps w:val="0"/>
+          <w:smallCaps w:val="0"/>
+          <w:strike w:val="0"/>
+          <w:dstrike w:val="0"/>
+          <w:outline w:val="0"/>
+          <w:color w:val="000000"/>
+          <w:spacing w:val="0"/>
+          <w:kern w:val="0"/>
+          <w:position w:val="-2"/>
+          <w:sz w:val="22"/>
+          <w:szCs w:val="22"/>
+          <w:u w:val="none"/>
+          <w:vertAlign w:val="baseline"/>
+        </w:rPr>
+      </w:pPr>
+      <w:r>
+        <w:rPr>
+          <w:rtl w:val="0"/>
+        </w:rPr>
+        <w:t>Category</w:t>
+      </w:r>
+    </w:p>
+    <w:p>
+      <w:pPr>
+        <w:pStyle w:val="Body"/>
+        <w:bidi w:val="0"/>
+        <w:ind w:left="720"/>
+      </w:pPr>
+      <w:r>
+        <w:rPr>
+          <w:rtl w:val="0"/>
+        </w:rPr>
+        <w:t>Category je model koji pohranjuje kategorije stranica.</w:t>
+      </w:r>
+      <w:r>
+        <w:br w:type="textWrapping"/>
+      </w:r>
+      <w:r>
+        <w:rPr>
+          <w:rtl w:val="0"/>
+        </w:rPr>
+        <w:t>Sadr</w:t>
+      </w:r>
+      <w:r>
+        <w:rPr>
+          <w:rtl w:val="0"/>
+        </w:rPr>
+        <w:t>ž</w:t>
+      </w:r>
+      <w:r>
+        <w:rPr>
+          <w:rtl w:val="0"/>
+        </w:rPr>
+        <w:t>i polja title, slug, icon, ancestry.</w:t>
+      </w:r>
+      <w:r>
+        <w:br w:type="textWrapping"/>
+      </w:r>
+      <w:r>
+        <w:rPr>
+          <w:rtl w:val="0"/>
+        </w:rPr>
+        <w:t>Title je tipa string i u njega se pohranjuje naslov kategorije.</w:t>
+      </w:r>
+    </w:p>
+    <w:p>
+      <w:pPr>
+        <w:pStyle w:val="Body"/>
+        <w:bidi w:val="0"/>
+        <w:ind w:left="720"/>
+      </w:pPr>
+      <w:r>
+        <w:rPr>
+          <w:rtl w:val="0"/>
+        </w:rPr>
+        <w:t xml:space="preserve">Slug je tipa string i u njega se pohranjuje </w:t>
+      </w:r>
+      <w:r>
+        <w:rPr>
+          <w:rtl w:val="0"/>
+        </w:rPr>
+        <w:t>ž</w:t>
+      </w:r>
+      <w:r>
+        <w:rPr>
+          <w:rtl w:val="0"/>
+        </w:rPr>
+        <w:t>eljeni URL stranice.</w:t>
+      </w:r>
+    </w:p>
+    <w:p>
+      <w:pPr>
+        <w:pStyle w:val="Body"/>
+        <w:bidi w:val="0"/>
+        <w:ind w:left="720"/>
+      </w:pPr>
+      <w:r>
+        <w:rPr>
+          <w:rtl w:val="0"/>
+        </w:rPr>
+        <w:t>Icon je isto tipa string i u njega se pohranjuje HTML kod za prikaz ikone</w:t>
+      </w:r>
+    </w:p>
+    <w:p>
+      <w:pPr>
+        <w:pStyle w:val="Body"/>
+        <w:bidi w:val="0"/>
+        <w:ind w:left="720"/>
+      </w:pPr>
+      <w:r>
+        <w:rPr>
+          <w:rtl w:val="0"/>
+        </w:rPr>
+        <w:t xml:space="preserve">koja </w:t>
+      </w:r>
+      <w:r>
+        <w:rPr>
+          <w:rtl w:val="0"/>
+        </w:rPr>
+        <w:t>ć</w:t>
+      </w:r>
+      <w:r>
+        <w:rPr>
+          <w:rtl w:val="0"/>
+        </w:rPr>
+        <w:t>e se postaviti prije naslova kategorije, ako je to mogu</w:t>
+      </w:r>
+      <w:r>
+        <w:rPr>
+          <w:rtl w:val="0"/>
+        </w:rPr>
+        <w:t>ć</w:t>
+      </w:r>
+      <w:r>
+        <w:rPr>
+          <w:rtl w:val="0"/>
+        </w:rPr>
+        <w:t>e.</w:t>
+      </w:r>
+    </w:p>
+    <w:p>
+      <w:pPr>
+        <w:pStyle w:val="Body"/>
+        <w:bidi w:val="0"/>
+        <w:ind w:left="720"/>
+      </w:pPr>
+      <w:r>
+        <w:rPr>
+          <w:rtl w:val="0"/>
+        </w:rPr>
+        <w:t>Ancestry je tipa string i slu</w:t>
+      </w:r>
+      <w:r>
+        <w:rPr>
+          <w:rtl w:val="0"/>
+        </w:rPr>
+        <w:t>ž</w:t>
+      </w:r>
+      <w:r>
+        <w:rPr>
+          <w:rtl w:val="0"/>
+        </w:rPr>
+        <w:t>i za organizaciju podataka u stablo, te ga zahtjeva</w:t>
+      </w:r>
+    </w:p>
+    <w:p>
+      <w:pPr>
+        <w:pStyle w:val="Body"/>
+        <w:bidi w:val="0"/>
+        <w:ind w:left="720"/>
+      </w:pPr>
+      <w:r>
+        <w:rPr>
+          <w:rtl w:val="0"/>
+        </w:rPr>
+        <w:t>gem Ancestry</w:t>
+      </w:r>
+    </w:p>
+    <w:p>
+      <w:pPr>
+        <w:pStyle w:val="Body"/>
+        <w:numPr>
+          <w:ilvl w:val="0"/>
+          <w:numId w:val="2"/>
+        </w:numPr>
+        <w:bidi w:val="0"/>
+        <w:ind w:left="180"/>
+        <w:rPr>
+          <w:rFonts w:ascii="Helvetica" w:cs="Helvetica" w:hAnsi="Helvetica" w:eastAsia="Helvetica"/>
+          <w:b w:val="0"/>
+          <w:bCs w:val="0"/>
+          <w:i w:val="0"/>
+          <w:iCs w:val="0"/>
+          <w:caps w:val="0"/>
+          <w:smallCaps w:val="0"/>
+          <w:strike w:val="0"/>
+          <w:dstrike w:val="0"/>
+          <w:outline w:val="0"/>
+          <w:color w:val="000000"/>
+          <w:spacing w:val="0"/>
+          <w:kern w:val="0"/>
+          <w:position w:val="-2"/>
+          <w:sz w:val="22"/>
+          <w:szCs w:val="22"/>
+          <w:u w:val="none"/>
+          <w:vertAlign w:val="baseline"/>
+        </w:rPr>
+      </w:pPr>
+      <w:r>
+        <w:rPr>
+          <w:rtl w:val="0"/>
+        </w:rPr>
+        <w:t>Ckeditor::Asset</w:t>
+      </w:r>
+    </w:p>
+    <w:p>
+      <w:pPr>
+        <w:pStyle w:val="Body"/>
+        <w:bidi w:val="0"/>
+        <w:ind w:left="720"/>
+      </w:pPr>
+      <w:r>
+        <w:rPr>
+          <w:rtl w:val="0"/>
+        </w:rPr>
+        <w:t>Ckeditor modeli nisu stvoreni ru</w:t>
+      </w:r>
+      <w:r>
+        <w:rPr>
+          <w:rtl w:val="0"/>
+        </w:rPr>
+        <w:t>č</w:t>
+      </w:r>
+      <w:r>
+        <w:rPr>
+          <w:rtl w:val="0"/>
+        </w:rPr>
+        <w:t>no ve</w:t>
+      </w:r>
+      <w:r>
+        <w:rPr>
+          <w:rtl w:val="0"/>
+        </w:rPr>
+        <w:t xml:space="preserve">ć </w:t>
+      </w:r>
+      <w:r>
+        <w:rPr>
+          <w:rtl w:val="0"/>
+        </w:rPr>
+        <w:t>automatski od CKEditor gema</w:t>
+      </w:r>
+    </w:p>
+    <w:p>
+      <w:pPr>
+        <w:pStyle w:val="Body"/>
+        <w:bidi w:val="0"/>
+        <w:ind w:left="720"/>
+      </w:pPr>
+      <w:r>
+        <w:rPr>
+          <w:rtl w:val="0"/>
+        </w:rPr>
+        <w:t>te zbog toga smatram da ih nije potrebno detalj</w:t>
+      </w:r>
+      <w:r>
         <w:drawing>
           <wp:anchor distT="152400" distB="152400" distL="152400" distR="152400" simplePos="0" relativeHeight="251660288" behindDoc="0" locked="0" layoutInCell="1" allowOverlap="1">
             <wp:simplePos x="0" y="0"/>
             <wp:positionH relativeFrom="page">
-              <wp:posOffset>720000</wp:posOffset>
+              <wp:posOffset>709980</wp:posOffset>
             </wp:positionH>
             <wp:positionV relativeFrom="page">
-              <wp:posOffset>7304277</wp:posOffset>
+              <wp:posOffset>1772186</wp:posOffset>
             </wp:positionV>
             <wp:extent cx="6120057" cy="1976882"/>
             <wp:effectExtent l="0" t="0" r="0" b="0"/>
@@ -1901,6 +2533,52 @@
         <w:rPr>
           <w:rtl w:val="0"/>
         </w:rPr>
+        <w:t>no obja</w:t>
+      </w:r>
+      <w:r>
+        <w:rPr>
+          <w:rtl w:val="0"/>
+        </w:rPr>
+        <w:t>š</w:t>
+      </w:r>
+      <w:r>
+        <w:rPr>
+          <w:rtl w:val="0"/>
+        </w:rPr>
+        <w:t>njavati.</w:t>
+      </w:r>
+      <w:r>
+        <w:br w:type="textWrapping"/>
+      </w:r>
+      <w:r>
+        <w:rPr>
+          <w:rtl w:val="0"/>
+        </w:rPr>
+        <w:t>Koristi se za pokranjivanje prilo</w:t>
+      </w:r>
+      <w:r>
+        <w:rPr>
+          <w:rtl w:val="0"/>
+        </w:rPr>
+        <w:t>ž</w:t>
+      </w:r>
+      <w:r>
+        <w:rPr>
+          <w:rtl w:val="0"/>
+        </w:rPr>
+        <w:t>aka tekstu koji su dodani kroz CKEditor.</w:t>
+      </w:r>
+    </w:p>
+    <w:p>
+      <w:pPr>
+        <w:pStyle w:val="Body"/>
+        <w:bidi w:val="0"/>
+        <w:ind w:left="720"/>
+      </w:pPr>
+      <w:r>
+        <w:rPr>
+          <w:rtl w:val="0"/>
+        </w:rPr>
         <w:t>Sadr</w:t>
       </w:r>
       <w:r>
@@ -1913,31 +2591,78 @@
         <w:rPr>
           <w:rtl w:val="0"/>
         </w:rPr>
-        <w:t>i metode za</w:t>
-      </w:r>
-      <w:r>
-        <w:rPr>
-          <w:rtl w:val="0"/>
-        </w:rPr>
-        <w:t xml:space="preserve"> stvaranje, brisanje, izmjenu i pregled</w:t>
-      </w:r>
-      <w:r>
-        <w:rPr>
-          <w:rtl w:val="0"/>
-        </w:rPr>
-        <w:t xml:space="preserve"> narud</w:t>
-      </w:r>
-      <w:r>
-        <w:rPr>
-          <w:rtl w:val="0"/>
-        </w:rPr>
-        <w:t>ž</w:t>
-      </w:r>
-      <w:r>
-        <w:rPr>
-          <w:rtl w:val="0"/>
-        </w:rPr>
-        <w:t>bi.</w:t>
+        <w:t>i ime, tip, veli</w:t>
+      </w:r>
+      <w:r>
+        <w:rPr>
+          <w:rtl w:val="0"/>
+        </w:rPr>
+        <w:t>č</w:t>
+      </w:r>
+      <w:r>
+        <w:rPr>
+          <w:rtl w:val="0"/>
+        </w:rPr>
+        <w:t xml:space="preserve">inu (u bajtovima), </w:t>
+      </w:r>
+      <w:r>
+        <w:rPr>
+          <w:rtl w:val="0"/>
+        </w:rPr>
+        <w:t>š</w:t>
+      </w:r>
+      <w:r>
+        <w:rPr>
+          <w:rtl w:val="0"/>
+        </w:rPr>
+        <w:t>irinu i visinu (ako je slika) te uz koji unos</w:t>
+      </w:r>
+    </w:p>
+    <w:p>
+      <w:pPr>
+        <w:pStyle w:val="Body"/>
+        <w:bidi w:val="0"/>
+        <w:ind w:left="720"/>
+      </w:pPr>
+      <w:r>
+        <w:rPr>
+          <w:rtl w:val="0"/>
+        </w:rPr>
+        <w:t>je asociran prilo</w:t>
+      </w:r>
+      <w:r>
+        <w:rPr>
+          <w:rtl w:val="0"/>
+        </w:rPr>
+        <w:t>ž</w:t>
+      </w:r>
+      <w:r>
+        <w:rPr>
+          <w:rtl w:val="0"/>
+        </w:rPr>
+        <w:t>ak.</w:t>
+      </w:r>
+    </w:p>
+    <w:p>
+      <w:pPr>
+        <w:pStyle w:val="Body"/>
+        <w:bidi w:val="0"/>
+        <w:ind w:left="720"/>
+      </w:pPr>
+      <w:r>
+        <w:rPr>
+          <w:rtl w:val="0"/>
+        </w:rPr>
+        <w:t>Ovo je apstraktni model.</w:t>
+      </w:r>
+      <w:r>
+        <w:br w:type="textWrapping"/>
+      </w:r>
+      <w:r>
+        <w:rPr>
+          <w:rtl w:val="0"/>
+        </w:rPr>
+        <w:t>Za detaljniji uvid treba se obratiti dokumentaciji CKEditor gema.</w:t>
       </w:r>
     </w:p>
     <w:p>
@@ -1974,44 +2699,44 @@
         <w:rPr>
           <w:rtl w:val="0"/>
         </w:rPr>
-        <w:t>Images controller</w:t>
-      </w:r>
-    </w:p>
-    <w:p>
-      <w:pPr>
-        <w:pStyle w:val="Body"/>
-        <w:bidi w:val="0"/>
-        <w:ind w:left="720"/>
-      </w:pPr>
-      <w:r>
-        <w:rPr>
-          <w:rtl w:val="0"/>
-        </w:rPr>
-        <w:t>Sadr</w:t>
-      </w:r>
-      <w:r>
-        <w:rPr>
-          <w:rtl w:val="0"/>
-        </w:rPr>
-        <w:t>ž</w:t>
-      </w:r>
-      <w:r>
-        <w:rPr>
-          <w:rtl w:val="0"/>
-        </w:rPr>
-        <w:t>i metode za</w:t>
-      </w:r>
-      <w:r>
-        <w:rPr>
-          <w:rtl w:val="0"/>
-        </w:rPr>
-        <w:t xml:space="preserve"> stvaranje, brisanje, izmjenu </w:t>
-      </w:r>
-      <w:r>
-        <w:rPr>
-          <w:rtl w:val="0"/>
-        </w:rPr>
-        <w:t>slika.</w:t>
+        <w:t>Ckeditor::Attachmentfile</w:t>
+      </w:r>
+    </w:p>
+    <w:p>
+      <w:pPr>
+        <w:pStyle w:val="Body"/>
+        <w:bidi w:val="0"/>
+        <w:ind w:left="720"/>
+      </w:pPr>
+      <w:r>
+        <w:rPr>
+          <w:rtl w:val="0"/>
+        </w:rPr>
+        <w:t xml:space="preserve">Isto kao i </w:t>
+      </w:r>
+      <w:r>
+        <w:rPr>
+          <w:rtl w:val="0"/>
+        </w:rPr>
+        <w:t>Ckeditor::Asset</w:t>
+      </w:r>
+      <w:r>
+        <w:rPr>
+          <w:rtl w:val="0"/>
+        </w:rPr>
+        <w:t>, ali isklju</w:t>
+      </w:r>
+      <w:r>
+        <w:rPr>
+          <w:rtl w:val="0"/>
+        </w:rPr>
+        <w:t>č</w:t>
+      </w:r>
+      <w:r>
+        <w:rPr>
+          <w:rtl w:val="0"/>
+        </w:rPr>
+        <w:t>ivo za datoteke koje nisu slike.</w:t>
       </w:r>
     </w:p>
     <w:p>
@@ -2048,7 +2773,106 @@
         <w:rPr>
           <w:rtl w:val="0"/>
         </w:rPr>
-        <w:t>Vehicles controller</w:t>
+        <w:t>Ckeditor::Picture</w:t>
+      </w:r>
+    </w:p>
+    <w:p>
+      <w:pPr>
+        <w:pStyle w:val="Body"/>
+        <w:bidi w:val="0"/>
+        <w:ind w:left="720"/>
+      </w:pPr>
+      <w:r>
+        <w:rPr>
+          <w:rtl w:val="0"/>
+        </w:rPr>
+        <w:t>Isto kao i Ckeditor::Asset, ali isklju</w:t>
+      </w:r>
+      <w:r>
+        <w:rPr>
+          <w:rtl w:val="0"/>
+        </w:rPr>
+        <w:t>č</w:t>
+      </w:r>
+      <w:r>
+        <w:rPr>
+          <w:rtl w:val="0"/>
+        </w:rPr>
+        <w:t xml:space="preserve">ivo za datoteke koje </w:t>
+      </w:r>
+      <w:r>
+        <w:rPr>
+          <w:rtl w:val="0"/>
+        </w:rPr>
+        <w:t>su</w:t>
+      </w:r>
+      <w:r>
+        <w:rPr>
+          <w:rtl w:val="0"/>
+        </w:rPr>
+        <w:t xml:space="preserve"> slike.</w:t>
+      </w:r>
+    </w:p>
+    <w:p>
+      <w:pPr>
+        <w:pStyle w:val="Body"/>
+        <w:numPr>
+          <w:ilvl w:val="0"/>
+          <w:numId w:val="2"/>
+        </w:numPr>
+        <w:bidi w:val="0"/>
+        <w:ind w:left="180"/>
+        <w:rPr>
+          <w:rFonts w:ascii="Helvetica" w:cs="Helvetica" w:hAnsi="Helvetica" w:eastAsia="Helvetica"/>
+          <w:b w:val="0"/>
+          <w:bCs w:val="0"/>
+          <w:i w:val="0"/>
+          <w:iCs w:val="0"/>
+          <w:caps w:val="0"/>
+          <w:smallCaps w:val="0"/>
+          <w:strike w:val="0"/>
+          <w:dstrike w:val="0"/>
+          <w:outline w:val="0"/>
+          <w:color w:val="000000"/>
+          <w:spacing w:val="0"/>
+          <w:kern w:val="0"/>
+          <w:position w:val="-2"/>
+          <w:sz w:val="22"/>
+          <w:szCs w:val="22"/>
+          <w:u w:val="none"/>
+          <w:vertAlign w:val="baseline"/>
+        </w:rPr>
+      </w:pPr>
+      <w:r>
+        <w:rPr>
+          <w:rtl w:val="0"/>
+        </w:rPr>
+        <w:t>Client</w:t>
+      </w:r>
+    </w:p>
+    <w:p>
+      <w:pPr>
+        <w:pStyle w:val="Body"/>
+        <w:bidi w:val="0"/>
+        <w:ind w:left="720"/>
+      </w:pPr>
+      <w:r>
+        <w:rPr>
+          <w:rtl w:val="0"/>
+        </w:rPr>
+        <w:t>Client je model koji sadr</w:t>
+      </w:r>
+      <w:r>
+        <w:rPr>
+          <w:rtl w:val="0"/>
+        </w:rPr>
+        <w:t>ž</w:t>
+      </w:r>
+      <w:r>
+        <w:rPr>
+          <w:rtl w:val="0"/>
+        </w:rPr>
+        <w:t>i podatke o klientima s kojima je radionica poslovala.</w:t>
       </w:r>
     </w:p>
     <w:p>
@@ -2073,26 +2897,2977 @@
         <w:rPr>
           <w:rtl w:val="0"/>
         </w:rPr>
-        <w:t>i metode za</w:t>
-      </w:r>
-      <w:r>
-        <w:rPr>
-          <w:rtl w:val="0"/>
-        </w:rPr>
-        <w:t xml:space="preserve"> stvaranje, brisanje, izmjenu i pregled</w:t>
-      </w:r>
-      <w:r>
-        <w:rPr>
-          <w:rtl w:val="0"/>
-        </w:rPr>
-        <w:t xml:space="preserve"> vozila.</w:t>
-      </w:r>
-    </w:p>
-    <w:p>
-      <w:pPr>
-        <w:pStyle w:val="Body"/>
-        <w:bidi w:val="0"/>
-      </w:pPr>
+        <w:t>i ime i prezime klijenta u poljima nameFirst i nameLast spremljene kao string.</w:t>
+      </w:r>
+    </w:p>
+    <w:p>
+      <w:pPr>
+        <w:pStyle w:val="Body"/>
+        <w:bidi w:val="0"/>
+        <w:ind w:left="720"/>
+      </w:pPr>
+      <w:r>
+        <w:rPr>
+          <w:rtl w:val="0"/>
+        </w:rPr>
+        <w:t>Kontakt adresu i kontakt Telefon se pohranjuje u polja contactAdress i contactTelephone</w:t>
+      </w:r>
+    </w:p>
+    <w:p>
+      <w:pPr>
+        <w:pStyle w:val="Body"/>
+        <w:bidi w:val="0"/>
+        <w:ind w:left="720"/>
+      </w:pPr>
+      <w:r>
+        <w:rPr>
+          <w:rtl w:val="0"/>
+        </w:rPr>
+        <w:t xml:space="preserve">isto kao string. </w:t>
+      </w:r>
+    </w:p>
+    <w:p>
+      <w:pPr>
+        <w:pStyle w:val="Body"/>
+        <w:numPr>
+          <w:ilvl w:val="0"/>
+          <w:numId w:val="2"/>
+        </w:numPr>
+        <w:bidi w:val="0"/>
+        <w:ind w:left="180"/>
+        <w:rPr>
+          <w:rFonts w:ascii="Helvetica" w:cs="Helvetica" w:hAnsi="Helvetica" w:eastAsia="Helvetica"/>
+          <w:b w:val="0"/>
+          <w:bCs w:val="0"/>
+          <w:i w:val="0"/>
+          <w:iCs w:val="0"/>
+          <w:caps w:val="0"/>
+          <w:smallCaps w:val="0"/>
+          <w:strike w:val="0"/>
+          <w:dstrike w:val="0"/>
+          <w:outline w:val="0"/>
+          <w:color w:val="000000"/>
+          <w:spacing w:val="0"/>
+          <w:kern w:val="0"/>
+          <w:position w:val="-2"/>
+          <w:sz w:val="22"/>
+          <w:szCs w:val="22"/>
+          <w:u w:val="none"/>
+          <w:vertAlign w:val="baseline"/>
+        </w:rPr>
+      </w:pPr>
+      <w:r>
+        <w:rPr>
+          <w:rtl w:val="0"/>
+        </w:rPr>
+        <w:t>Image</w:t>
+      </w:r>
+    </w:p>
+    <w:p>
+      <w:pPr>
+        <w:pStyle w:val="Body"/>
+        <w:bidi w:val="0"/>
+        <w:ind w:left="720"/>
+      </w:pPr>
+      <w:r>
+        <w:rPr>
+          <w:rtl w:val="0"/>
+        </w:rPr>
+        <w:t>Image je generi</w:t>
+      </w:r>
+      <w:r>
+        <w:rPr>
+          <w:rtl w:val="0"/>
+        </w:rPr>
+        <w:t>č</w:t>
+      </w:r>
+      <w:r>
+        <w:rPr>
+          <w:rtl w:val="0"/>
+        </w:rPr>
+        <w:t>ni model za pohranjivanje slika.</w:t>
+      </w:r>
+    </w:p>
+    <w:p>
+      <w:pPr>
+        <w:pStyle w:val="Body"/>
+        <w:bidi w:val="0"/>
+        <w:ind w:left="720"/>
+      </w:pPr>
+      <w:r>
+        <w:rPr>
+          <w:rtl w:val="0"/>
+        </w:rPr>
+        <w:t>Svrha mu je spremanje slika od korisni</w:t>
+      </w:r>
+      <w:r>
+        <w:rPr>
+          <w:rtl w:val="0"/>
+        </w:rPr>
+        <w:t>č</w:t>
+      </w:r>
+      <w:r>
+        <w:rPr>
+          <w:rtl w:val="0"/>
+        </w:rPr>
+        <w:t>kih profila te od djelova sa lagera.</w:t>
+      </w:r>
+    </w:p>
+    <w:p>
+      <w:pPr>
+        <w:pStyle w:val="Body"/>
+        <w:bidi w:val="0"/>
+        <w:ind w:left="720"/>
+      </w:pPr>
+      <w:r>
+        <w:rPr>
+          <w:rtl w:val="0"/>
+        </w:rPr>
+        <w:t>Ima mogu</w:t>
+      </w:r>
+      <w:r>
+        <w:rPr>
+          <w:rtl w:val="0"/>
+        </w:rPr>
+        <w:t>č</w:t>
+      </w:r>
+      <w:r>
+        <w:rPr>
+          <w:rtl w:val="0"/>
+        </w:rPr>
+        <w:t>nost pohranjivanja imena slike u polje imageName kao string.</w:t>
+      </w:r>
+      <w:r>
+        <w:br w:type="textWrapping"/>
+      </w:r>
+      <w:r>
+        <w:rPr>
+          <w:rtl w:val="0"/>
+        </w:rPr>
+        <w:t>Tako</w:t>
+      </w:r>
+      <w:r>
+        <w:rPr>
+          <w:rtl w:val="0"/>
+        </w:rPr>
+        <w:t>đ</w:t>
+      </w:r>
+      <w:r>
+        <w:rPr>
+          <w:rtl w:val="0"/>
+        </w:rPr>
+        <w:t>er mo</w:t>
+      </w:r>
+      <w:r>
+        <w:rPr>
+          <w:rtl w:val="0"/>
+        </w:rPr>
+        <w:t>ž</w:t>
+      </w:r>
+      <w:r>
+        <w:rPr>
+          <w:rtl w:val="0"/>
+        </w:rPr>
+        <w:t>e pohraniti tip slike u polje imageType kao integer.</w:t>
+      </w:r>
+    </w:p>
+    <w:p>
+      <w:pPr>
+        <w:pStyle w:val="Body"/>
+        <w:bidi w:val="0"/>
+        <w:ind w:left="720"/>
+      </w:pPr>
+      <w:r>
+        <w:rPr>
+          <w:rtl w:val="0"/>
+        </w:rPr>
+        <w:t>Path je najbitnije polje u ovom model jer ono pamti gdje je na serveru slika pohranjena.</w:t>
+      </w:r>
+    </w:p>
+    <w:p>
+      <w:pPr>
+        <w:pStyle w:val="Body"/>
+        <w:bidi w:val="0"/>
+        <w:ind w:left="720"/>
+      </w:pPr>
+      <w:r>
+        <w:rPr>
+          <w:rtl w:val="0"/>
+        </w:rPr>
+        <w:t>isHidden je polje koje omogu</w:t>
+      </w:r>
+      <w:r>
+        <w:rPr>
+          <w:rtl w:val="0"/>
+        </w:rPr>
+        <w:t>ć</w:t>
+      </w:r>
+      <w:r>
+        <w:rPr>
+          <w:rtl w:val="0"/>
+        </w:rPr>
+        <w:t xml:space="preserve">ava sakrivanje slika, ako to korisnik </w:t>
+      </w:r>
+      <w:r>
+        <w:rPr>
+          <w:rtl w:val="0"/>
+        </w:rPr>
+        <w:t>ž</w:t>
+      </w:r>
+      <w:r>
+        <w:rPr>
+          <w:rtl w:val="0"/>
+        </w:rPr>
+        <w:t>eli.</w:t>
+      </w:r>
+    </w:p>
+    <w:p>
+      <w:pPr>
+        <w:pStyle w:val="Body"/>
+        <w:numPr>
+          <w:ilvl w:val="0"/>
+          <w:numId w:val="2"/>
+        </w:numPr>
+        <w:bidi w:val="0"/>
+        <w:ind w:left="180"/>
+        <w:rPr>
+          <w:rFonts w:ascii="Helvetica" w:cs="Helvetica" w:hAnsi="Helvetica" w:eastAsia="Helvetica"/>
+          <w:b w:val="0"/>
+          <w:bCs w:val="0"/>
+          <w:i w:val="0"/>
+          <w:iCs w:val="0"/>
+          <w:caps w:val="0"/>
+          <w:smallCaps w:val="0"/>
+          <w:strike w:val="0"/>
+          <w:dstrike w:val="0"/>
+          <w:outline w:val="0"/>
+          <w:color w:val="000000"/>
+          <w:spacing w:val="0"/>
+          <w:kern w:val="0"/>
+          <w:position w:val="-2"/>
+          <w:sz w:val="22"/>
+          <w:szCs w:val="22"/>
+          <w:u w:val="none"/>
+          <w:vertAlign w:val="baseline"/>
+        </w:rPr>
+      </w:pPr>
+      <w:r>
+        <w:rPr>
+          <w:rtl w:val="0"/>
+        </w:rPr>
+        <w:t>Network</w:t>
+      </w:r>
+    </w:p>
+    <w:p>
+      <w:pPr>
+        <w:pStyle w:val="Body"/>
+        <w:bidi w:val="0"/>
+        <w:ind w:left="720"/>
+      </w:pPr>
+      <w:r>
+        <w:rPr>
+          <w:rtl w:val="0"/>
+        </w:rPr>
+        <w:t>Network je model za pohranjivanje socialnih mre</w:t>
+      </w:r>
+      <w:r>
+        <w:rPr>
+          <w:rtl w:val="0"/>
+        </w:rPr>
+        <w:t>ž</w:t>
+      </w:r>
+      <w:r>
+        <w:rPr>
+          <w:rtl w:val="0"/>
+        </w:rPr>
+        <w:t>a.</w:t>
+      </w:r>
+    </w:p>
+    <w:p>
+      <w:pPr>
+        <w:pStyle w:val="Body"/>
+        <w:bidi w:val="0"/>
+        <w:ind w:left="720"/>
+      </w:pPr>
+      <w:r>
+        <w:rPr>
+          <w:rtl w:val="0"/>
+        </w:rPr>
+        <w:t>Pamti samo najosnovnije informacije poput imena, ikone i poveznice na socialnu mre</w:t>
+      </w:r>
+      <w:r>
+        <w:rPr>
+          <w:rtl w:val="0"/>
+        </w:rPr>
+        <w:t>ž</w:t>
+      </w:r>
+      <w:r>
+        <w:rPr>
+          <w:rtl w:val="0"/>
+        </w:rPr>
+        <w:t>u.</w:t>
+      </w:r>
+    </w:p>
+    <w:p>
+      <w:pPr>
+        <w:pStyle w:val="Body"/>
+        <w:bidi w:val="0"/>
+        <w:ind w:left="720"/>
+      </w:pPr>
+      <w:r>
+        <w:rPr>
+          <w:rtl w:val="0"/>
+        </w:rPr>
+        <w:t>Ime se sprema u polje name kao string.</w:t>
+      </w:r>
+    </w:p>
+    <w:p>
+      <w:pPr>
+        <w:pStyle w:val="Body"/>
+        <w:bidi w:val="0"/>
+        <w:ind w:left="720"/>
+      </w:pPr>
+      <w:r>
+        <w:rPr>
+          <w:rtl w:val="0"/>
+        </w:rPr>
+        <w:t>Ikona se sprema u polje icon kao string koji sadr</w:t>
+      </w:r>
+      <w:r>
+        <w:rPr>
+          <w:rtl w:val="0"/>
+        </w:rPr>
+        <w:t>ž</w:t>
+      </w:r>
+      <w:r>
+        <w:rPr>
+          <w:rtl w:val="0"/>
+        </w:rPr>
+        <w:t>i HTML kod za generiranje ikone.</w:t>
+      </w:r>
+    </w:p>
+    <w:p>
+      <w:pPr>
+        <w:pStyle w:val="Body"/>
+        <w:bidi w:val="0"/>
+        <w:ind w:left="720"/>
+      </w:pPr>
+      <w:r>
+        <w:rPr>
+          <w:rtl w:val="0"/>
+        </w:rPr>
+        <w:t>Poveznica na smau socialnu mre</w:t>
+      </w:r>
+      <w:r>
+        <w:rPr>
+          <w:rtl w:val="0"/>
+        </w:rPr>
+        <w:t>ž</w:t>
+      </w:r>
+      <w:r>
+        <w:rPr>
+          <w:rtl w:val="0"/>
+        </w:rPr>
+        <w:t>u se sprema u polje link kao string.</w:t>
+      </w:r>
+    </w:p>
+    <w:p>
+      <w:pPr>
+        <w:pStyle w:val="Body"/>
+        <w:bidi w:val="0"/>
+        <w:ind w:left="720"/>
+      </w:pPr>
+      <w:r>
+        <w:rPr>
+          <w:rtl w:val="0"/>
+        </w:rPr>
+        <w:t>Polje hidden je tipa boolean i omogu</w:t>
+      </w:r>
+      <w:r>
+        <w:rPr>
+          <w:rtl w:val="0"/>
+        </w:rPr>
+        <w:t>ć</w:t>
+      </w:r>
+      <w:r>
+        <w:rPr>
+          <w:rtl w:val="0"/>
+        </w:rPr>
+        <w:t>uje skrivanje socialne mre</w:t>
+      </w:r>
+      <w:r>
+        <w:rPr>
+          <w:rtl w:val="0"/>
+        </w:rPr>
+        <w:t>ž</w:t>
+      </w:r>
+      <w:r>
+        <w:rPr>
+          <w:rtl w:val="0"/>
+        </w:rPr>
+        <w:t>e od posjetitelja, u slu</w:t>
+      </w:r>
+      <w:r>
+        <w:rPr>
+          <w:rtl w:val="0"/>
+        </w:rPr>
+        <w:t>ć</w:t>
+      </w:r>
+      <w:r>
+        <w:rPr>
+          <w:rtl w:val="0"/>
+        </w:rPr>
+        <w:t>aju</w:t>
+      </w:r>
+    </w:p>
+    <w:p>
+      <w:pPr>
+        <w:pStyle w:val="Body"/>
+        <w:bidi w:val="0"/>
+        <w:ind w:left="720"/>
+      </w:pPr>
+      <w:r>
+        <w:rPr>
+          <w:rtl w:val="0"/>
+        </w:rPr>
+        <w:t xml:space="preserve">da ju ne </w:t>
+      </w:r>
+      <w:r>
+        <w:rPr>
+          <w:rtl w:val="0"/>
+        </w:rPr>
+        <w:t>ž</w:t>
+      </w:r>
+      <w:r>
+        <w:rPr>
+          <w:rtl w:val="0"/>
+        </w:rPr>
+        <w:t xml:space="preserve">elimo prikazivati na stranici, ali ju ne </w:t>
+      </w:r>
+      <w:r>
+        <w:rPr>
+          <w:rtl w:val="0"/>
+        </w:rPr>
+        <w:t>ž</w:t>
+      </w:r>
+      <w:r>
+        <w:rPr>
+          <w:rtl w:val="0"/>
+        </w:rPr>
+        <w:t>elimo niti obrisati.</w:t>
+      </w:r>
+    </w:p>
+    <w:p>
+      <w:pPr>
+        <w:pStyle w:val="Body"/>
+        <w:bidi w:val="0"/>
+        <w:ind w:left="720"/>
+      </w:pPr>
+      <w:r>
+        <w:rPr>
+          <w:rtl w:val="0"/>
+        </w:rPr>
+        <w:t>showName je isto tipa boolean i omogu</w:t>
+      </w:r>
+      <w:r>
+        <w:rPr>
+          <w:rtl w:val="0"/>
+        </w:rPr>
+        <w:t>č</w:t>
+      </w:r>
+      <w:r>
+        <w:rPr>
+          <w:rtl w:val="0"/>
+        </w:rPr>
+        <w:t>uje prikaz imena socialne mre</w:t>
+      </w:r>
+      <w:r>
+        <w:rPr>
+          <w:rtl w:val="0"/>
+        </w:rPr>
+        <w:t>ž</w:t>
+      </w:r>
+      <w:r>
+        <w:rPr>
+          <w:rtl w:val="0"/>
+        </w:rPr>
+        <w:t>e uz njezinu ikonu.</w:t>
+      </w:r>
+    </w:p>
+    <w:p>
+      <w:pPr>
+        <w:pStyle w:val="Body"/>
+        <w:numPr>
+          <w:ilvl w:val="0"/>
+          <w:numId w:val="2"/>
+        </w:numPr>
+        <w:bidi w:val="0"/>
+        <w:ind w:left="180"/>
+        <w:rPr>
+          <w:rFonts w:ascii="Helvetica" w:cs="Helvetica" w:hAnsi="Helvetica" w:eastAsia="Helvetica"/>
+          <w:b w:val="0"/>
+          <w:bCs w:val="0"/>
+          <w:i w:val="0"/>
+          <w:iCs w:val="0"/>
+          <w:caps w:val="0"/>
+          <w:smallCaps w:val="0"/>
+          <w:strike w:val="0"/>
+          <w:dstrike w:val="0"/>
+          <w:outline w:val="0"/>
+          <w:color w:val="000000"/>
+          <w:spacing w:val="0"/>
+          <w:kern w:val="0"/>
+          <w:position w:val="-2"/>
+          <w:sz w:val="22"/>
+          <w:szCs w:val="22"/>
+          <w:u w:val="none"/>
+          <w:vertAlign w:val="baseline"/>
+        </w:rPr>
+      </w:pPr>
+      <w:r>
+        <w:rPr>
+          <w:rtl w:val="0"/>
+        </w:rPr>
+        <w:t>Order</w:t>
+      </w:r>
+    </w:p>
+    <w:p>
+      <w:pPr>
+        <w:pStyle w:val="Body"/>
+        <w:bidi w:val="0"/>
+        <w:ind w:left="720"/>
+      </w:pPr>
+      <w:r>
+        <w:rPr>
+          <w:rtl w:val="0"/>
+        </w:rPr>
+        <w:t>Model Order u sebi pohranjuje informacije o pojedina</w:t>
+      </w:r>
+      <w:r>
+        <w:rPr>
+          <w:rtl w:val="0"/>
+        </w:rPr>
+        <w:t>č</w:t>
+      </w:r>
+      <w:r>
+        <w:rPr>
+          <w:rtl w:val="0"/>
+        </w:rPr>
+        <w:t>nim radnim nalozima.</w:t>
+      </w:r>
+    </w:p>
+    <w:p>
+      <w:pPr>
+        <w:pStyle w:val="Body"/>
+        <w:bidi w:val="0"/>
+        <w:ind w:left="720"/>
+      </w:pPr>
+      <w:r>
+        <w:rPr>
+          <w:rtl w:val="0"/>
+        </w:rPr>
+        <w:t>client_id pohranjuje identifikacijski broji (integer) klijenta koji je zatra</w:t>
+      </w:r>
+      <w:r>
+        <w:rPr>
+          <w:rtl w:val="0"/>
+        </w:rPr>
+        <w:t>ž</w:t>
+      </w:r>
+      <w:r>
+        <w:rPr>
+          <w:rtl w:val="0"/>
+        </w:rPr>
+        <w:t>io zahvat.</w:t>
+      </w:r>
+      <w:r>
+        <w:br w:type="textWrapping"/>
+      </w:r>
+      <w:r>
+        <w:rPr>
+          <w:rtl w:val="0"/>
+        </w:rPr>
+        <w:t>vehicle_id pohranjuje identifikacijski broj (integer) vezila koje je klijent prijavio za zahvat.</w:t>
+      </w:r>
+    </w:p>
+    <w:p>
+      <w:pPr>
+        <w:pStyle w:val="Body"/>
+        <w:bidi w:val="0"/>
+        <w:ind w:left="720"/>
+      </w:pPr>
+      <w:r>
+        <w:rPr>
+          <w:rtl w:val="0"/>
+        </w:rPr>
+        <w:t>user_id pohranjuje identifikacijski broj (integer) referenta zadu</w:t>
+      </w:r>
+      <w:r>
+        <w:rPr>
+          <w:rtl w:val="0"/>
+        </w:rPr>
+        <w:t>ž</w:t>
+      </w:r>
+      <w:r>
+        <w:rPr>
+          <w:rtl w:val="0"/>
+        </w:rPr>
+        <w:t>enog za radni nalog.</w:t>
+      </w:r>
+    </w:p>
+    <w:p>
+      <w:pPr>
+        <w:pStyle w:val="Body"/>
+        <w:bidi w:val="0"/>
+        <w:ind w:left="720"/>
+      </w:pPr>
+      <w:r>
+        <w:rPr>
+          <w:rtl w:val="0"/>
+        </w:rPr>
+        <w:t xml:space="preserve">Polje description pohranjuje opis </w:t>
+      </w:r>
+      <w:r>
+        <w:rPr>
+          <w:rtl w:val="0"/>
+        </w:rPr>
+        <w:t>ž</w:t>
+      </w:r>
+      <w:r>
+        <w:rPr>
+          <w:rtl w:val="0"/>
+        </w:rPr>
+        <w:t>eljenog zahvata kao formatirani string (niz znakova).</w:t>
+      </w:r>
+    </w:p>
+    <w:p>
+      <w:pPr>
+        <w:pStyle w:val="Body"/>
+        <w:bidi w:val="0"/>
+        <w:ind w:left="720"/>
+      </w:pPr>
+      <w:r>
+        <w:rPr>
+          <w:rtl w:val="0"/>
+        </w:rPr>
+        <w:t>Polje status bilje</w:t>
+      </w:r>
+      <w:r>
+        <w:rPr>
+          <w:rtl w:val="0"/>
+        </w:rPr>
+        <w:t>ž</w:t>
+      </w:r>
+      <w:r>
+        <w:rPr>
+          <w:rtl w:val="0"/>
+        </w:rPr>
+        <w:t xml:space="preserve">u u kojem je stanju radni nalog ( otvoren, storniran, </w:t>
+      </w:r>
+      <w:r>
+        <w:rPr>
+          <w:rtl w:val="0"/>
+        </w:rPr>
+        <w:t xml:space="preserve">… </w:t>
+      </w:r>
+      <w:r>
+        <w:rPr>
+          <w:rtl w:val="0"/>
+        </w:rPr>
+        <w:t>) kao integer.</w:t>
+      </w:r>
+    </w:p>
+    <w:p>
+      <w:pPr>
+        <w:pStyle w:val="Body"/>
+        <w:bidi w:val="0"/>
+        <w:ind w:left="720"/>
+      </w:pPr>
+      <w:r>
+        <w:rPr>
+          <w:rtl w:val="0"/>
+        </w:rPr>
+        <w:t>timeStart i timeFinish u sebi pohranjuju vrijeme i datum po</w:t>
+      </w:r>
+      <w:r>
+        <w:rPr>
+          <w:rtl w:val="0"/>
+        </w:rPr>
+        <w:t>č</w:t>
+      </w:r>
+      <w:r>
+        <w:rPr>
+          <w:rtl w:val="0"/>
+        </w:rPr>
+        <w:t>etka i zavr</w:t>
+      </w:r>
+      <w:r>
+        <w:rPr>
+          <w:rtl w:val="0"/>
+        </w:rPr>
+        <w:t>š</w:t>
+      </w:r>
+      <w:r>
+        <w:rPr>
+          <w:rtl w:val="0"/>
+        </w:rPr>
+        <w:t>etka radnog naloga.</w:t>
+      </w:r>
+    </w:p>
+    <w:p>
+      <w:pPr>
+        <w:pStyle w:val="Body"/>
+        <w:numPr>
+          <w:ilvl w:val="0"/>
+          <w:numId w:val="2"/>
+        </w:numPr>
+        <w:bidi w:val="0"/>
+        <w:ind w:left="180"/>
+        <w:rPr>
+          <w:rFonts w:ascii="Helvetica" w:cs="Helvetica" w:hAnsi="Helvetica" w:eastAsia="Helvetica"/>
+          <w:b w:val="0"/>
+          <w:bCs w:val="0"/>
+          <w:i w:val="0"/>
+          <w:iCs w:val="0"/>
+          <w:caps w:val="0"/>
+          <w:smallCaps w:val="0"/>
+          <w:strike w:val="0"/>
+          <w:dstrike w:val="0"/>
+          <w:outline w:val="0"/>
+          <w:color w:val="000000"/>
+          <w:spacing w:val="0"/>
+          <w:kern w:val="0"/>
+          <w:position w:val="-2"/>
+          <w:sz w:val="22"/>
+          <w:szCs w:val="22"/>
+          <w:u w:val="none"/>
+          <w:vertAlign w:val="baseline"/>
+        </w:rPr>
+      </w:pPr>
+      <w:r>
+        <w:rPr>
+          <w:rtl w:val="0"/>
+        </w:rPr>
+        <w:t>OrderPart</w:t>
+      </w:r>
+    </w:p>
+    <w:p>
+      <w:pPr>
+        <w:pStyle w:val="Body"/>
+        <w:bidi w:val="0"/>
+        <w:ind w:left="720"/>
+      </w:pPr>
+      <w:r>
+        <w:rPr>
+          <w:rtl w:val="0"/>
+        </w:rPr>
+        <w:t>OrderParts je pomo</w:t>
+      </w:r>
+      <w:r>
+        <w:rPr>
+          <w:rtl w:val="0"/>
+        </w:rPr>
+        <w:t>č</w:t>
+      </w:r>
+      <w:r>
+        <w:rPr>
+          <w:rtl w:val="0"/>
+        </w:rPr>
+        <w:t>ni model koji slu</w:t>
+      </w:r>
+      <w:r>
+        <w:rPr>
+          <w:rtl w:val="0"/>
+        </w:rPr>
+        <w:t>ž</w:t>
+      </w:r>
+      <w:r>
+        <w:rPr>
+          <w:rtl w:val="0"/>
+        </w:rPr>
+        <w:t>i kao posebna vrsta join tabela u to-mani odnosu.</w:t>
+      </w:r>
+      <w:r>
+        <w:br w:type="textWrapping"/>
+      </w:r>
+      <w:r>
+        <w:rPr>
+          <w:rtl w:val="0"/>
+        </w:rPr>
+        <w:t>U RoR aplikacijama je mogu</w:t>
+      </w:r>
+      <w:r>
+        <w:rPr>
+          <w:rtl w:val="0"/>
+        </w:rPr>
+        <w:t>ć</w:t>
+      </w:r>
+      <w:r>
+        <w:rPr>
+          <w:rtl w:val="0"/>
+        </w:rPr>
+        <w:t xml:space="preserve">e napraviti join table bez modela, ali ako se </w:t>
+      </w:r>
+      <w:r>
+        <w:rPr>
+          <w:rtl w:val="0"/>
+        </w:rPr>
+        <w:t>ž</w:t>
+      </w:r>
+      <w:r>
+        <w:rPr>
+          <w:rtl w:val="0"/>
+        </w:rPr>
+        <w:t>ele pohranjivati</w:t>
+      </w:r>
+    </w:p>
+    <w:p>
+      <w:pPr>
+        <w:pStyle w:val="Body"/>
+        <w:bidi w:val="0"/>
+        <w:ind w:left="720"/>
+      </w:pPr>
+      <w:r>
+        <w:rPr>
+          <w:rtl w:val="0"/>
+        </w:rPr>
+        <w:t>dodatni podaci u join table onda se za njega mora stvoriti model, ali ne i kontroler.</w:t>
+      </w:r>
+    </w:p>
+    <w:p>
+      <w:pPr>
+        <w:pStyle w:val="Body"/>
+        <w:bidi w:val="0"/>
+        <w:ind w:left="720"/>
+      </w:pPr>
+      <w:r>
+        <w:rPr>
+          <w:rtl w:val="0"/>
+        </w:rPr>
+        <w:t>Po</w:t>
+      </w:r>
+      <w:r>
+        <w:rPr>
+          <w:rtl w:val="0"/>
+        </w:rPr>
+        <w:t>š</w:t>
+      </w:r>
+      <w:r>
+        <w:rPr>
+          <w:rtl w:val="0"/>
+        </w:rPr>
+        <w:t>to moramo pamtiti koliko je dijelova bilo potro</w:t>
+      </w:r>
+      <w:r>
+        <w:rPr>
+          <w:rtl w:val="0"/>
+        </w:rPr>
+        <w:t>š</w:t>
+      </w:r>
+      <w:r>
+        <w:rPr>
+          <w:rtl w:val="0"/>
+        </w:rPr>
+        <w:t>eno u nekom radnom nalogu treba nam</w:t>
+      </w:r>
+    </w:p>
+    <w:p>
+      <w:pPr>
+        <w:pStyle w:val="Body"/>
+        <w:bidi w:val="0"/>
+        <w:ind w:left="720"/>
+      </w:pPr>
+      <w:r>
+        <w:rPr>
+          <w:rtl w:val="0"/>
+        </w:rPr>
+        <w:t>ovaj pomo</w:t>
+      </w:r>
+      <w:r>
+        <w:rPr>
+          <w:rtl w:val="0"/>
+        </w:rPr>
+        <w:t>ć</w:t>
+      </w:r>
+      <w:r>
+        <w:rPr>
+          <w:rtl w:val="0"/>
+        </w:rPr>
+        <w:t>ni model kako bi smo to mogli pohranjivati u sustav.</w:t>
+      </w:r>
+      <w:r>
+        <w:br w:type="textWrapping"/>
+      </w:r>
+      <w:r>
+        <w:rPr>
+          <w:rtl w:val="0"/>
+        </w:rPr>
+        <w:t>order_id sadr</w:t>
+      </w:r>
+      <w:r>
+        <w:rPr>
+          <w:rtl w:val="0"/>
+        </w:rPr>
+        <w:t>ž</w:t>
+      </w:r>
+      <w:r>
+        <w:rPr>
+          <w:rtl w:val="0"/>
+        </w:rPr>
+        <w:t>i identifikacijsti broj radnog naloga, a part_id identifikacijski broj dijela.</w:t>
+      </w:r>
+      <w:r>
+        <w:br w:type="textWrapping"/>
+      </w:r>
+      <w:r>
+        <w:rPr>
+          <w:rtl w:val="0"/>
+        </w:rPr>
+        <w:t>Polje quantity sadr</w:t>
+      </w:r>
+      <w:r>
+        <w:rPr>
+          <w:rtl w:val="0"/>
+        </w:rPr>
+        <w:t>ž</w:t>
+      </w:r>
+      <w:r>
+        <w:rPr>
+          <w:rtl w:val="0"/>
+        </w:rPr>
+        <w:t>i koli</w:t>
+      </w:r>
+      <w:r>
+        <w:rPr>
+          <w:rtl w:val="0"/>
+        </w:rPr>
+        <w:t>ć</w:t>
+      </w:r>
+      <w:r>
+        <w:rPr>
+          <w:rtl w:val="0"/>
+        </w:rPr>
+        <w:t>inu potro</w:t>
+      </w:r>
+      <w:r>
+        <w:rPr>
+          <w:rtl w:val="0"/>
+        </w:rPr>
+        <w:t>š</w:t>
+      </w:r>
+      <w:r>
+        <w:rPr>
+          <w:rtl w:val="0"/>
+        </w:rPr>
+        <w:t>enog djela. Za tip ovog polja smo se odlu</w:t>
+      </w:r>
+      <w:r>
+        <w:rPr>
+          <w:rtl w:val="0"/>
+        </w:rPr>
+        <w:t>č</w:t>
+      </w:r>
+      <w:r>
+        <w:rPr>
+          <w:rtl w:val="0"/>
+        </w:rPr>
+        <w:t>ili za float</w:t>
+      </w:r>
+    </w:p>
+    <w:p>
+      <w:pPr>
+        <w:pStyle w:val="Body"/>
+        <w:bidi w:val="0"/>
+        <w:ind w:left="720"/>
+      </w:pPr>
+      <w:r>
+        <w:rPr>
+          <w:rtl w:val="0"/>
+        </w:rPr>
+        <w:t>radi omogu</w:t>
+      </w:r>
+      <w:r>
+        <w:rPr>
+          <w:rtl w:val="0"/>
+        </w:rPr>
+        <w:t>ć</w:t>
+      </w:r>
+      <w:r>
+        <w:rPr>
+          <w:rtl w:val="0"/>
+        </w:rPr>
+        <w:t>avanja lak</w:t>
+      </w:r>
+      <w:r>
+        <w:rPr>
+          <w:rtl w:val="0"/>
+        </w:rPr>
+        <w:t>š</w:t>
+      </w:r>
+      <w:r>
+        <w:rPr>
+          <w:rtl w:val="0"/>
+        </w:rPr>
+        <w:t>eg pro</w:t>
+      </w:r>
+      <w:r>
+        <w:rPr>
+          <w:rtl w:val="0"/>
+        </w:rPr>
+        <w:t>š</w:t>
+      </w:r>
+      <w:r>
+        <w:rPr>
+          <w:rtl w:val="0"/>
+        </w:rPr>
+        <w:t>irenja, odnosno ako se korisnik odlu</w:t>
+      </w:r>
+      <w:r>
+        <w:rPr>
+          <w:rtl w:val="0"/>
+        </w:rPr>
+        <w:t>č</w:t>
+      </w:r>
+      <w:r>
+        <w:rPr>
+          <w:rtl w:val="0"/>
+        </w:rPr>
+        <w:t>i unesti koli</w:t>
+      </w:r>
+      <w:r>
+        <w:rPr>
+          <w:rtl w:val="0"/>
+        </w:rPr>
+        <w:t>ć</w:t>
+      </w:r>
+      <w:r>
+        <w:rPr>
+          <w:rtl w:val="0"/>
+        </w:rPr>
+        <w:t>inu teku</w:t>
+      </w:r>
+      <w:r>
+        <w:rPr>
+          <w:rtl w:val="0"/>
+        </w:rPr>
+        <w:t>ć</w:t>
+      </w:r>
+      <w:r>
+        <w:rPr>
+          <w:rtl w:val="0"/>
+        </w:rPr>
+        <w:t>ine sustav mu to omogu</w:t>
+      </w:r>
+      <w:r>
+        <w:rPr>
+          <w:rtl w:val="0"/>
+        </w:rPr>
+        <w:t>ć</w:t>
+      </w:r>
+      <w:r>
+        <w:rPr>
+          <w:rtl w:val="0"/>
+        </w:rPr>
+        <w:t>ava bez velikih preinaka.</w:t>
+      </w:r>
+    </w:p>
+    <w:p>
+      <w:pPr>
+        <w:pStyle w:val="Body"/>
+        <w:numPr>
+          <w:ilvl w:val="0"/>
+          <w:numId w:val="2"/>
+        </w:numPr>
+        <w:bidi w:val="0"/>
+        <w:ind w:left="180"/>
+        <w:rPr>
+          <w:rFonts w:ascii="Helvetica" w:cs="Helvetica" w:hAnsi="Helvetica" w:eastAsia="Helvetica"/>
+          <w:b w:val="0"/>
+          <w:bCs w:val="0"/>
+          <w:i w:val="0"/>
+          <w:iCs w:val="0"/>
+          <w:caps w:val="0"/>
+          <w:smallCaps w:val="0"/>
+          <w:strike w:val="0"/>
+          <w:dstrike w:val="0"/>
+          <w:outline w:val="0"/>
+          <w:color w:val="000000"/>
+          <w:spacing w:val="0"/>
+          <w:kern w:val="0"/>
+          <w:position w:val="-2"/>
+          <w:sz w:val="22"/>
+          <w:szCs w:val="22"/>
+          <w:u w:val="none"/>
+          <w:vertAlign w:val="baseline"/>
+        </w:rPr>
+      </w:pPr>
+      <w:r>
+        <w:rPr>
+          <w:rtl w:val="0"/>
+        </w:rPr>
+        <w:t>Page</w:t>
+      </w:r>
+    </w:p>
+    <w:p>
+      <w:pPr>
+        <w:pStyle w:val="Body"/>
+        <w:bidi w:val="0"/>
+        <w:ind w:left="720"/>
+      </w:pPr>
+      <w:r>
+        <w:rPr>
+          <w:rtl w:val="0"/>
+        </w:rPr>
+        <w:t>Page model pohranjuje pojedina</w:t>
+      </w:r>
+      <w:r>
+        <w:rPr>
+          <w:rtl w:val="0"/>
+        </w:rPr>
+        <w:t>č</w:t>
+      </w:r>
+      <w:r>
+        <w:rPr>
+          <w:rtl w:val="0"/>
+        </w:rPr>
+        <w:t>ne webstranice.</w:t>
+      </w:r>
+    </w:p>
+    <w:p>
+      <w:pPr>
+        <w:pStyle w:val="Body"/>
+        <w:bidi w:val="0"/>
+        <w:ind w:left="720"/>
+      </w:pPr>
+      <w:r>
+        <w:rPr>
+          <w:rtl w:val="0"/>
+        </w:rPr>
+        <w:t>Naslov stranice pohranjuje u polje title kao string.</w:t>
+      </w:r>
+    </w:p>
+    <w:p>
+      <w:pPr>
+        <w:pStyle w:val="Body"/>
+        <w:bidi w:val="0"/>
+        <w:ind w:left="720"/>
+      </w:pPr>
+      <w:r>
+        <w:rPr>
+          <w:rtl w:val="0"/>
+        </w:rPr>
+        <w:t>URL stranice, u polje slug kao string.</w:t>
+      </w:r>
+    </w:p>
+    <w:p>
+      <w:pPr>
+        <w:pStyle w:val="Body"/>
+        <w:bidi w:val="0"/>
+        <w:ind w:left="720"/>
+      </w:pPr>
+      <w:r>
+        <w:rPr>
+          <w:rtl w:val="0"/>
+        </w:rPr>
+        <w:t>Ikonu, u polje icon kao HTML string.</w:t>
+      </w:r>
+    </w:p>
+    <w:p>
+      <w:pPr>
+        <w:pStyle w:val="Body"/>
+        <w:bidi w:val="0"/>
+        <w:ind w:left="720"/>
+      </w:pPr>
+      <w:r>
+        <w:rPr>
+          <w:rtl w:val="0"/>
+        </w:rPr>
+        <w:t>Sadr</w:t>
+      </w:r>
+      <w:r>
+        <w:rPr>
+          <w:rtl w:val="0"/>
+        </w:rPr>
+        <w:t>ž</w:t>
+      </w:r>
+      <w:r>
+        <w:rPr>
+          <w:rtl w:val="0"/>
+        </w:rPr>
+        <w:t>aj, u polje content kao HTML formatirani string.</w:t>
+      </w:r>
+    </w:p>
+    <w:p>
+      <w:pPr>
+        <w:pStyle w:val="Body"/>
+        <w:bidi w:val="0"/>
+        <w:ind w:left="720"/>
+      </w:pPr>
+      <w:r>
+        <w:rPr>
+          <w:rtl w:val="0"/>
+        </w:rPr>
+        <w:t>contentPreview je polje za potencijalna pro</w:t>
+      </w:r>
+      <w:r>
+        <w:rPr>
+          <w:rtl w:val="0"/>
+        </w:rPr>
+        <w:t>š</w:t>
+      </w:r>
+      <w:r>
+        <w:rPr>
+          <w:rtl w:val="0"/>
+        </w:rPr>
+        <w:t>irenja sustava, predvi</w:t>
+      </w:r>
+      <w:r>
+        <w:rPr>
+          <w:rtl w:val="0"/>
+        </w:rPr>
+        <w:t>đ</w:t>
+      </w:r>
+      <w:r>
+        <w:rPr>
+          <w:rtl w:val="0"/>
+        </w:rPr>
+        <w:t>eno je za dodavanje</w:t>
+      </w:r>
+    </w:p>
+    <w:p>
+      <w:pPr>
+        <w:pStyle w:val="Body"/>
+        <w:bidi w:val="0"/>
+        <w:ind w:left="720"/>
+      </w:pPr>
+      <w:r>
+        <w:rPr>
+          <w:rtl w:val="0"/>
+        </w:rPr>
+        <w:t>kratkog opisa stranice kako se korisniku nebi morala u</w:t>
+      </w:r>
+      <w:r>
+        <w:rPr>
+          <w:rtl w:val="0"/>
+        </w:rPr>
+        <w:t>č</w:t>
+      </w:r>
+      <w:r>
+        <w:rPr>
+          <w:rtl w:val="0"/>
+        </w:rPr>
+        <w:t>itavati cijela stranice ve</w:t>
+      </w:r>
+      <w:r>
+        <w:rPr>
+          <w:rtl w:val="0"/>
+        </w:rPr>
+        <w:t xml:space="preserve">ć </w:t>
+      </w:r>
+      <w:r>
+        <w:rPr>
+          <w:rtl w:val="0"/>
+        </w:rPr>
+        <w:t>samo njezin opis ili primjer.</w:t>
+      </w:r>
+    </w:p>
+    <w:p>
+      <w:pPr>
+        <w:pStyle w:val="Body"/>
+        <w:bidi w:val="0"/>
+        <w:ind w:left="720"/>
+      </w:pPr>
+      <w:r>
+        <w:rPr>
+          <w:rtl w:val="0"/>
+        </w:rPr>
+        <w:t>isPublic je boolean koji odra</w:t>
+      </w:r>
+      <w:r>
+        <w:rPr>
+          <w:rtl w:val="0"/>
+        </w:rPr>
+        <w:t>đ</w:t>
+      </w:r>
+      <w:r>
+        <w:rPr>
+          <w:rtl w:val="0"/>
+        </w:rPr>
+        <w:t>uje dali ne registrirani korisnik mo</w:t>
+      </w:r>
+      <w:r>
+        <w:rPr>
+          <w:rtl w:val="0"/>
+        </w:rPr>
+        <w:t>ž</w:t>
+      </w:r>
+      <w:r>
+        <w:rPr>
+          <w:rtl w:val="0"/>
+        </w:rPr>
+        <w:t>e pristupiti ovoj stranici.</w:t>
+      </w:r>
+    </w:p>
+    <w:p>
+      <w:pPr>
+        <w:pStyle w:val="Body"/>
+        <w:bidi w:val="0"/>
+        <w:ind w:left="720"/>
+      </w:pPr>
+      <w:r>
+        <w:rPr>
+          <w:rtl w:val="0"/>
+        </w:rPr>
+        <w:t>isHidden je boolean koji odra</w:t>
+      </w:r>
+      <w:r>
+        <w:rPr>
+          <w:rtl w:val="0"/>
+        </w:rPr>
+        <w:t>đ</w:t>
+      </w:r>
+      <w:r>
+        <w:rPr>
+          <w:rtl w:val="0"/>
+        </w:rPr>
+        <w:t>uje dali se stranica prikazuje u popisu stranica.</w:t>
+      </w:r>
+      <w:r>
+        <w:br w:type="textWrapping"/>
+      </w:r>
+      <w:r>
+        <w:rPr>
+          <w:rtl w:val="0"/>
+        </w:rPr>
+        <w:t>Va</w:t>
+      </w:r>
+      <w:r>
+        <w:rPr>
+          <w:rtl w:val="0"/>
+        </w:rPr>
+        <w:t>ž</w:t>
+      </w:r>
+      <w:r>
+        <w:rPr>
+          <w:rtl w:val="0"/>
+        </w:rPr>
+        <w:t>na napomena! Ne registrirani korisnici i dalje mogu pristupati sakrivenim stranicama ako znaju njihov URL.</w:t>
+      </w:r>
+    </w:p>
+    <w:p>
+      <w:pPr>
+        <w:pStyle w:val="Body"/>
+        <w:bidi w:val="0"/>
+        <w:ind w:left="720"/>
+      </w:pPr>
+      <w:r>
+        <w:rPr>
+          <w:rtl w:val="0"/>
+        </w:rPr>
+        <w:t>hasPreview je boolean koji odra</w:t>
+      </w:r>
+      <w:r>
+        <w:rPr>
+          <w:rtl w:val="0"/>
+        </w:rPr>
+        <w:t>đ</w:t>
+      </w:r>
+      <w:r>
+        <w:rPr>
+          <w:rtl w:val="0"/>
+        </w:rPr>
+        <w:t>uje dali da se u popisu stranica koristi kratki opis ili puna stranica.</w:t>
+      </w:r>
+    </w:p>
+    <w:p>
+      <w:pPr>
+        <w:pStyle w:val="Body"/>
+        <w:bidi w:val="0"/>
+        <w:ind w:left="720"/>
+      </w:pPr>
+      <w:r>
+        <w:rPr>
+          <w:rtl w:val="0"/>
+        </w:rPr>
+        <w:t>category_id pohranjuje kategoriju kojoj stranica pripada.</w:t>
+      </w:r>
+    </w:p>
+    <w:p>
+      <w:pPr>
+        <w:pStyle w:val="Body"/>
+        <w:bidi w:val="0"/>
+        <w:ind w:left="720"/>
+      </w:pPr>
+      <w:r>
+        <w:rPr>
+          <w:rtl w:val="0"/>
+        </w:rPr>
+        <w:t>Ancestry je polje koje zahtjeva gem Ancestry i njegova je svrha da organizira stranice u</w:t>
+      </w:r>
+    </w:p>
+    <w:p>
+      <w:pPr>
+        <w:pStyle w:val="Body"/>
+        <w:bidi w:val="0"/>
+        <w:ind w:left="720"/>
+      </w:pPr>
+      <w:r>
+        <w:rPr>
+          <w:rtl w:val="0"/>
+        </w:rPr>
+        <w:t>stabla, me</w:t>
+      </w:r>
+      <w:r>
+        <w:rPr>
+          <w:rtl w:val="0"/>
+        </w:rPr>
+        <w:t>đ</w:t>
+      </w:r>
+      <w:r>
+        <w:rPr>
+          <w:rtl w:val="0"/>
+        </w:rPr>
+        <w:t>utim postoji mogu</w:t>
+      </w:r>
+      <w:r>
+        <w:rPr>
+          <w:rtl w:val="0"/>
+        </w:rPr>
+        <w:t>č</w:t>
+      </w:r>
+      <w:r>
+        <w:rPr>
+          <w:rtl w:val="0"/>
+        </w:rPr>
+        <w:t xml:space="preserve">nost da </w:t>
+      </w:r>
+      <w:r>
+        <w:rPr>
+          <w:rtl w:val="0"/>
+        </w:rPr>
+        <w:t>ć</w:t>
+      </w:r>
+      <w:r>
+        <w:rPr>
+          <w:rtl w:val="0"/>
+        </w:rPr>
+        <w:t>e ova funkcionalnost biti izba</w:t>
+      </w:r>
+      <w:r>
+        <w:rPr>
+          <w:rtl w:val="0"/>
+        </w:rPr>
+        <w:t>ć</w:t>
+      </w:r>
+      <w:r>
+        <w:rPr>
+          <w:rtl w:val="0"/>
+        </w:rPr>
+        <w:t xml:space="preserve">ena u novijim verzijama. </w:t>
+      </w:r>
+    </w:p>
+    <w:p>
+      <w:pPr>
+        <w:pStyle w:val="Body"/>
+        <w:numPr>
+          <w:ilvl w:val="0"/>
+          <w:numId w:val="2"/>
+        </w:numPr>
+        <w:bidi w:val="0"/>
+        <w:ind w:left="180"/>
+        <w:rPr>
+          <w:rFonts w:ascii="Helvetica" w:cs="Helvetica" w:hAnsi="Helvetica" w:eastAsia="Helvetica"/>
+          <w:b w:val="0"/>
+          <w:bCs w:val="0"/>
+          <w:i w:val="0"/>
+          <w:iCs w:val="0"/>
+          <w:caps w:val="0"/>
+          <w:smallCaps w:val="0"/>
+          <w:strike w:val="0"/>
+          <w:dstrike w:val="0"/>
+          <w:outline w:val="0"/>
+          <w:color w:val="000000"/>
+          <w:spacing w:val="0"/>
+          <w:kern w:val="0"/>
+          <w:position w:val="-2"/>
+          <w:sz w:val="22"/>
+          <w:szCs w:val="22"/>
+          <w:u w:val="none"/>
+          <w:vertAlign w:val="baseline"/>
+        </w:rPr>
+      </w:pPr>
+      <w:r>
+        <w:rPr>
+          <w:rtl w:val="0"/>
+        </w:rPr>
+        <w:t>Part</w:t>
+      </w:r>
+    </w:p>
+    <w:p>
+      <w:pPr>
+        <w:pStyle w:val="Body"/>
+        <w:bidi w:val="0"/>
+        <w:ind w:left="720"/>
+      </w:pPr>
+      <w:r>
+        <w:rPr>
+          <w:rtl w:val="0"/>
+        </w:rPr>
+        <w:t>Part je model koji pohranjuje pojedina</w:t>
+      </w:r>
+      <w:r>
+        <w:rPr>
+          <w:rtl w:val="0"/>
+        </w:rPr>
+        <w:t>č</w:t>
+      </w:r>
+      <w:r>
+        <w:rPr>
+          <w:rtl w:val="0"/>
+        </w:rPr>
+        <w:t>ne djelove.</w:t>
+      </w:r>
+    </w:p>
+    <w:p>
+      <w:pPr>
+        <w:pStyle w:val="Body"/>
+        <w:bidi w:val="0"/>
+        <w:ind w:left="720"/>
+      </w:pPr>
+      <w:r>
+        <w:rPr>
+          <w:rtl w:val="0"/>
+        </w:rPr>
+        <w:t>Polje name sadr</w:t>
+      </w:r>
+      <w:r>
+        <w:rPr>
+          <w:rtl w:val="0"/>
+        </w:rPr>
+        <w:t>ž</w:t>
+      </w:r>
+      <w:r>
+        <w:rPr>
+          <w:rtl w:val="0"/>
+        </w:rPr>
+        <w:t>i ime djela kao string.</w:t>
+      </w:r>
+    </w:p>
+    <w:p>
+      <w:pPr>
+        <w:pStyle w:val="Body"/>
+        <w:bidi w:val="0"/>
+        <w:ind w:left="720"/>
+      </w:pPr>
+      <w:r>
+        <w:rPr>
+          <w:rtl w:val="0"/>
+        </w:rPr>
+        <w:t>Quantity sadr</w:t>
+      </w:r>
+      <w:r>
+        <w:rPr>
+          <w:rtl w:val="0"/>
+        </w:rPr>
+        <w:t>ž</w:t>
+      </w:r>
+      <w:r>
+        <w:rPr>
+          <w:rtl w:val="0"/>
+        </w:rPr>
+        <w:t>i koli</w:t>
+      </w:r>
+      <w:r>
+        <w:rPr>
+          <w:rtl w:val="0"/>
+        </w:rPr>
+        <w:t>ć</w:t>
+      </w:r>
+      <w:r>
+        <w:rPr>
+          <w:rtl w:val="0"/>
+        </w:rPr>
+        <w:t>inu djelova istog tipa kao cijeli broj, me</w:t>
+      </w:r>
+      <w:r>
+        <w:rPr>
+          <w:rtl w:val="0"/>
+        </w:rPr>
+        <w:t>đ</w:t>
+      </w:r>
+      <w:r>
+        <w:rPr>
+          <w:rtl w:val="0"/>
+        </w:rPr>
+        <w:t xml:space="preserve">utim u novijim verzijama </w:t>
+      </w:r>
+      <w:r>
+        <w:rPr>
+          <w:rtl w:val="0"/>
+        </w:rPr>
+        <w:t>ć</w:t>
+      </w:r>
+      <w:r>
+        <w:rPr>
+          <w:rtl w:val="0"/>
+        </w:rPr>
+        <w:t>e to biti promjenjeno u tip float kako bi se mogle u sustavu prikazivati teku</w:t>
+      </w:r>
+      <w:r>
+        <w:rPr>
+          <w:rtl w:val="0"/>
+        </w:rPr>
+        <w:t>ć</w:t>
+      </w:r>
+      <w:r>
+        <w:rPr>
+          <w:rtl w:val="0"/>
+        </w:rPr>
+        <w:t>ine ili sli</w:t>
+      </w:r>
+      <w:r>
+        <w:rPr>
+          <w:rtl w:val="0"/>
+        </w:rPr>
+        <w:t>ć</w:t>
+      </w:r>
+      <w:r>
+        <w:rPr>
+          <w:rtl w:val="0"/>
+        </w:rPr>
+        <w:t>ni materijali.</w:t>
+      </w:r>
+    </w:p>
+    <w:p>
+      <w:pPr>
+        <w:pStyle w:val="Body"/>
+        <w:bidi w:val="0"/>
+        <w:ind w:left="720"/>
+      </w:pPr>
+      <w:r>
+        <w:rPr>
+          <w:rtl w:val="0"/>
+        </w:rPr>
+        <w:t>Polje price sadr</w:t>
+      </w:r>
+      <w:r>
+        <w:rPr>
+          <w:rtl w:val="0"/>
+        </w:rPr>
+        <w:t>ž</w:t>
+      </w:r>
+      <w:r>
+        <w:rPr>
+          <w:rtl w:val="0"/>
+        </w:rPr>
+        <w:t>i jedini</w:t>
+      </w:r>
+      <w:r>
+        <w:rPr>
+          <w:rtl w:val="0"/>
+        </w:rPr>
+        <w:t>č</w:t>
+      </w:r>
+      <w:r>
+        <w:rPr>
+          <w:rtl w:val="0"/>
+        </w:rPr>
+        <w:t>nu cijenu pojedinog dijela.</w:t>
+      </w:r>
+    </w:p>
+    <w:p>
+      <w:pPr>
+        <w:pStyle w:val="Body"/>
+        <w:numPr>
+          <w:ilvl w:val="0"/>
+          <w:numId w:val="2"/>
+        </w:numPr>
+        <w:bidi w:val="0"/>
+        <w:ind w:left="180"/>
+        <w:rPr>
+          <w:rFonts w:ascii="Helvetica" w:cs="Helvetica" w:hAnsi="Helvetica" w:eastAsia="Helvetica"/>
+          <w:b w:val="0"/>
+          <w:bCs w:val="0"/>
+          <w:i w:val="0"/>
+          <w:iCs w:val="0"/>
+          <w:caps w:val="0"/>
+          <w:smallCaps w:val="0"/>
+          <w:strike w:val="0"/>
+          <w:dstrike w:val="0"/>
+          <w:outline w:val="0"/>
+          <w:color w:val="000000"/>
+          <w:spacing w:val="0"/>
+          <w:kern w:val="0"/>
+          <w:position w:val="-2"/>
+          <w:sz w:val="22"/>
+          <w:szCs w:val="22"/>
+          <w:u w:val="none"/>
+          <w:vertAlign w:val="baseline"/>
+        </w:rPr>
+      </w:pPr>
+      <w:r>
+        <w:rPr>
+          <w:rtl w:val="0"/>
+        </w:rPr>
+        <w:t>PartProcedure</w:t>
+      </w:r>
+    </w:p>
+    <w:p>
+      <w:pPr>
+        <w:pStyle w:val="Body"/>
+        <w:bidi w:val="0"/>
+        <w:ind w:left="720"/>
+      </w:pPr>
+      <w:r>
+        <w:rPr>
+          <w:rtl w:val="0"/>
+        </w:rPr>
+        <w:t>PartProcedure je pomo</w:t>
+      </w:r>
+      <w:r>
+        <w:rPr>
+          <w:rtl w:val="0"/>
+        </w:rPr>
+        <w:t>ć</w:t>
+      </w:r>
+      <w:r>
+        <w:rPr>
+          <w:rtl w:val="0"/>
+        </w:rPr>
+        <w:t>ni model koji slu</w:t>
+      </w:r>
+      <w:r>
+        <w:rPr>
+          <w:rtl w:val="0"/>
+        </w:rPr>
+        <w:t>ž</w:t>
+      </w:r>
+      <w:r>
+        <w:rPr>
+          <w:rtl w:val="0"/>
+        </w:rPr>
+        <w:t>i kao join table.</w:t>
+      </w:r>
+      <w:r>
+        <w:br w:type="textWrapping"/>
+      </w:r>
+      <w:r>
+        <w:rPr>
+          <w:rtl w:val="0"/>
+        </w:rPr>
+        <w:t>Svrha njegovog postojanja je da pohranjuje koli</w:t>
+      </w:r>
+      <w:r>
+        <w:rPr>
+          <w:rtl w:val="0"/>
+        </w:rPr>
+        <w:t>ć</w:t>
+      </w:r>
+      <w:r>
+        <w:rPr>
+          <w:rtl w:val="0"/>
+        </w:rPr>
+        <w:t>inu kori</w:t>
+      </w:r>
+      <w:r>
+        <w:rPr>
+          <w:rtl w:val="0"/>
+        </w:rPr>
+        <w:t>š</w:t>
+      </w:r>
+      <w:r>
+        <w:rPr>
+          <w:rtl w:val="0"/>
+        </w:rPr>
+        <w:t>tanih dijelova nekog tipa u odre</w:t>
+      </w:r>
+      <w:r>
+        <w:rPr>
+          <w:rtl w:val="0"/>
+        </w:rPr>
+        <w:t>đ</w:t>
+      </w:r>
+      <w:r>
+        <w:rPr>
+          <w:rtl w:val="0"/>
+        </w:rPr>
+        <w:t>enm postupku.</w:t>
+      </w:r>
+      <w:r>
+        <w:br w:type="textWrapping"/>
+      </w:r>
+      <w:r>
+        <w:rPr>
+          <w:rtl w:val="0"/>
+        </w:rPr>
+        <w:t>part_id i procedure_id pohranjuju identifikatore djela odnosno postupka, a quantity pohranjuje koli</w:t>
+      </w:r>
+      <w:r>
+        <w:rPr>
+          <w:rtl w:val="0"/>
+        </w:rPr>
+        <w:t>č</w:t>
+      </w:r>
+      <w:r>
+        <w:rPr>
+          <w:rtl w:val="0"/>
+        </w:rPr>
+        <w:t>inu utro</w:t>
+      </w:r>
+      <w:r>
+        <w:rPr>
+          <w:rtl w:val="0"/>
+        </w:rPr>
+        <w:t>š</w:t>
+      </w:r>
+      <w:r>
+        <w:rPr>
+          <w:rtl w:val="0"/>
+        </w:rPr>
+        <w:t>enog dijela u postupku, kao flaot.</w:t>
+      </w:r>
+    </w:p>
+    <w:p>
+      <w:pPr>
+        <w:pStyle w:val="Body"/>
+        <w:numPr>
+          <w:ilvl w:val="0"/>
+          <w:numId w:val="2"/>
+        </w:numPr>
+        <w:bidi w:val="0"/>
+        <w:ind w:left="180"/>
+        <w:rPr>
+          <w:rFonts w:ascii="Helvetica" w:cs="Helvetica" w:hAnsi="Helvetica" w:eastAsia="Helvetica"/>
+          <w:b w:val="0"/>
+          <w:bCs w:val="0"/>
+          <w:i w:val="0"/>
+          <w:iCs w:val="0"/>
+          <w:caps w:val="0"/>
+          <w:smallCaps w:val="0"/>
+          <w:strike w:val="0"/>
+          <w:dstrike w:val="0"/>
+          <w:outline w:val="0"/>
+          <w:color w:val="000000"/>
+          <w:spacing w:val="0"/>
+          <w:kern w:val="0"/>
+          <w:position w:val="-2"/>
+          <w:sz w:val="22"/>
+          <w:szCs w:val="22"/>
+          <w:u w:val="none"/>
+          <w:vertAlign w:val="baseline"/>
+        </w:rPr>
+      </w:pPr>
+      <w:r>
+        <w:rPr>
+          <w:rtl w:val="0"/>
+        </w:rPr>
+        <w:t>Procedure</w:t>
+      </w:r>
+    </w:p>
+    <w:p>
+      <w:pPr>
+        <w:pStyle w:val="Body"/>
+        <w:bidi w:val="0"/>
+        <w:ind w:left="720"/>
+      </w:pPr>
+      <w:r>
+        <w:rPr>
+          <w:rtl w:val="0"/>
+        </w:rPr>
+        <w:t>Procedure je model koji pohranjuje postupke.</w:t>
+      </w:r>
+    </w:p>
+    <w:p>
+      <w:pPr>
+        <w:pStyle w:val="Body"/>
+        <w:bidi w:val="0"/>
+        <w:ind w:left="720"/>
+      </w:pPr>
+      <w:r>
+        <w:rPr>
+          <w:rtl w:val="0"/>
+        </w:rPr>
+        <w:t>Ime postupka pohranjuje se u polje name, a opis postupka se pohranjuje u polje description kao string, odnosno HTML string.</w:t>
+      </w:r>
+    </w:p>
+    <w:p>
+      <w:pPr>
+        <w:pStyle w:val="Body"/>
+        <w:bidi w:val="0"/>
+        <w:ind w:left="720"/>
+      </w:pPr>
+      <w:r>
+        <w:rPr>
+          <w:rtl w:val="0"/>
+        </w:rPr>
+        <w:t>minNumOfWorkers je polje koje pohranjuje minimalan broj zaposlenika potrebnih da se postupak obavi. Polje duration pohranjuje trajanje samog postupka u satima.</w:t>
+      </w:r>
+    </w:p>
+    <w:p>
+      <w:pPr>
+        <w:pStyle w:val="Body"/>
+        <w:bidi w:val="0"/>
+        <w:ind w:left="720"/>
+      </w:pPr>
+      <w:r>
+        <w:rPr>
+          <w:rtl w:val="0"/>
+        </w:rPr>
+        <w:t xml:space="preserve">manHour je polje koje pohranjuje cijenu </w:t>
+      </w:r>
+      <w:r>
+        <w:rPr>
+          <w:rtl w:val="0"/>
+        </w:rPr>
+        <w:t>č</w:t>
+      </w:r>
+      <w:r>
+        <w:rPr>
+          <w:rtl w:val="0"/>
+        </w:rPr>
+        <w:t>uvjek sata za ovaj postupak.</w:t>
+      </w:r>
+    </w:p>
+    <w:p>
+      <w:pPr>
+        <w:pStyle w:val="Body"/>
+        <w:numPr>
+          <w:ilvl w:val="0"/>
+          <w:numId w:val="2"/>
+        </w:numPr>
+        <w:bidi w:val="0"/>
+        <w:ind w:left="180"/>
+        <w:rPr>
+          <w:rFonts w:ascii="Helvetica" w:cs="Helvetica" w:hAnsi="Helvetica" w:eastAsia="Helvetica"/>
+          <w:b w:val="0"/>
+          <w:bCs w:val="0"/>
+          <w:i w:val="0"/>
+          <w:iCs w:val="0"/>
+          <w:caps w:val="0"/>
+          <w:smallCaps w:val="0"/>
+          <w:strike w:val="0"/>
+          <w:dstrike w:val="0"/>
+          <w:outline w:val="0"/>
+          <w:color w:val="000000"/>
+          <w:spacing w:val="0"/>
+          <w:kern w:val="0"/>
+          <w:position w:val="-2"/>
+          <w:sz w:val="22"/>
+          <w:szCs w:val="22"/>
+          <w:u w:val="none"/>
+          <w:vertAlign w:val="baseline"/>
+        </w:rPr>
+      </w:pPr>
+      <w:r>
+        <w:rPr>
+          <w:rtl w:val="0"/>
+        </w:rPr>
+        <w:t>Role</w:t>
+      </w:r>
+    </w:p>
+    <w:p>
+      <w:pPr>
+        <w:pStyle w:val="Body"/>
+        <w:bidi w:val="0"/>
+        <w:ind w:left="720"/>
+      </w:pPr>
+      <w:r>
+        <w:rPr>
+          <w:rtl w:val="0"/>
+        </w:rPr>
+        <w:t>Role je model koji pohranjuje uloge korisnika u sustavu.</w:t>
+      </w:r>
+      <w:r>
+        <w:br w:type="textWrapping"/>
+      </w:r>
+      <w:r>
+        <w:rPr>
+          <w:rtl w:val="0"/>
+        </w:rPr>
+        <w:t>Jedan je od najbitnijih modela jer odre</w:t>
+      </w:r>
+      <w:r>
+        <w:rPr>
+          <w:rtl w:val="0"/>
+        </w:rPr>
+        <w:t>đ</w:t>
+      </w:r>
+      <w:r>
+        <w:rPr>
+          <w:rtl w:val="0"/>
+        </w:rPr>
+        <w:t>uje koji korisnik ima kakva prava pristupa u programu. Sadr</w:t>
+      </w:r>
+      <w:r>
+        <w:rPr>
+          <w:rtl w:val="0"/>
+        </w:rPr>
+        <w:t>ž</w:t>
+      </w:r>
+      <w:r>
+        <w:rPr>
+          <w:rtl w:val="0"/>
+        </w:rPr>
+        <w:t>i polje name u koje se pohranjuje ime uloge kao string i dva booleana za svaki kontroler u aplikaciji koji odre</w:t>
+      </w:r>
+      <w:r>
+        <w:rPr>
+          <w:rtl w:val="0"/>
+        </w:rPr>
+        <w:t>đ</w:t>
+      </w:r>
+      <w:r>
+        <w:rPr>
+          <w:rtl w:val="0"/>
+        </w:rPr>
+        <w:t>uju dali korisnik mo</w:t>
+      </w:r>
+      <w:r>
+        <w:rPr>
+          <w:rtl w:val="0"/>
+        </w:rPr>
+        <w:t>ž</w:t>
+      </w:r>
+      <w:r>
+        <w:rPr>
+          <w:rtl w:val="0"/>
+        </w:rPr>
+        <w:t>e dodavati, izmjenjivati i brisati u tom kontroleru, odnosno dali smije gledati sadr</w:t>
+      </w:r>
+      <w:r>
+        <w:rPr>
+          <w:rtl w:val="0"/>
+        </w:rPr>
+        <w:t>ž</w:t>
+      </w:r>
+      <w:r>
+        <w:rPr>
+          <w:rtl w:val="0"/>
+        </w:rPr>
+        <w:t>aj kojim raspola</w:t>
+      </w:r>
+      <w:r>
+        <w:rPr>
+          <w:rtl w:val="0"/>
+        </w:rPr>
+        <w:t>ž</w:t>
+      </w:r>
+      <w:r>
+        <w:rPr>
+          <w:rtl w:val="0"/>
+        </w:rPr>
+        <w:t>e taj kontoler.</w:t>
+      </w:r>
+    </w:p>
+    <w:p>
+      <w:pPr>
+        <w:pStyle w:val="Body"/>
+        <w:numPr>
+          <w:ilvl w:val="0"/>
+          <w:numId w:val="2"/>
+        </w:numPr>
+        <w:bidi w:val="0"/>
+        <w:ind w:left="180"/>
+        <w:rPr>
+          <w:rFonts w:ascii="Helvetica" w:cs="Helvetica" w:hAnsi="Helvetica" w:eastAsia="Helvetica"/>
+          <w:b w:val="0"/>
+          <w:bCs w:val="0"/>
+          <w:i w:val="0"/>
+          <w:iCs w:val="0"/>
+          <w:caps w:val="0"/>
+          <w:smallCaps w:val="0"/>
+          <w:strike w:val="0"/>
+          <w:dstrike w:val="0"/>
+          <w:outline w:val="0"/>
+          <w:color w:val="000000"/>
+          <w:spacing w:val="0"/>
+          <w:kern w:val="0"/>
+          <w:position w:val="-2"/>
+          <w:sz w:val="22"/>
+          <w:szCs w:val="22"/>
+          <w:u w:val="none"/>
+          <w:vertAlign w:val="baseline"/>
+        </w:rPr>
+      </w:pPr>
+      <w:r>
+        <w:rPr>
+          <w:rtl w:val="0"/>
+        </w:rPr>
+        <w:t>Setting</w:t>
+      </w:r>
+    </w:p>
+    <w:p>
+      <w:pPr>
+        <w:pStyle w:val="Body"/>
+        <w:bidi w:val="0"/>
+        <w:ind w:left="720"/>
+      </w:pPr>
+      <w:r>
+        <w:rPr>
+          <w:rtl w:val="0"/>
+        </w:rPr>
+        <w:t>Setting je model koji pohranjuje postavke stranice.</w:t>
+      </w:r>
+    </w:p>
+    <w:p>
+      <w:pPr>
+        <w:pStyle w:val="Body"/>
+        <w:bidi w:val="0"/>
+        <w:ind w:left="720"/>
+      </w:pPr>
+      <w:r>
+        <w:rPr>
+          <w:rtl w:val="0"/>
+        </w:rPr>
+        <w:t>Sadr</w:t>
+      </w:r>
+      <w:r>
+        <w:rPr>
+          <w:rtl w:val="0"/>
+        </w:rPr>
+        <w:t>ž</w:t>
+      </w:r>
+      <w:r>
+        <w:rPr>
+          <w:rtl w:val="0"/>
+        </w:rPr>
+        <w:t>i ime stranice u polju pageTitle, kao string.</w:t>
+      </w:r>
+      <w:r>
+        <w:br w:type="textWrapping"/>
+      </w:r>
+      <w:r>
+        <w:rPr>
+          <w:rtl w:val="0"/>
+        </w:rPr>
+        <w:t>Opis stranice u polju pageDescription kao formatirani string.</w:t>
+      </w:r>
+    </w:p>
+    <w:p>
+      <w:pPr>
+        <w:pStyle w:val="Body"/>
+        <w:bidi w:val="0"/>
+        <w:ind w:left="720"/>
+      </w:pPr>
+      <w:r>
+        <w:rPr>
+          <w:rtl w:val="0"/>
+        </w:rPr>
+        <w:t xml:space="preserve">Te identifikatore slika koje </w:t>
+      </w:r>
+      <w:r>
+        <w:rPr>
+          <w:rtl w:val="0"/>
+        </w:rPr>
+        <w:t>ć</w:t>
+      </w:r>
+      <w:r>
+        <w:rPr>
+          <w:rtl w:val="0"/>
+        </w:rPr>
+        <w:t>e se koristiti za favikonu stranice odnosno za sliku na socialnim mre</w:t>
+      </w:r>
+      <w:r>
+        <w:rPr>
+          <w:rtl w:val="0"/>
+        </w:rPr>
+        <w:t>ž</w:t>
+      </w:r>
+      <w:r>
+        <w:rPr>
+          <w:rtl w:val="0"/>
+        </w:rPr>
+        <w:t>ama, pohranjene u poljima pageFavicon i pagePreview.</w:t>
+      </w:r>
+    </w:p>
+    <w:p>
+      <w:pPr>
+        <w:pStyle w:val="Body"/>
+        <w:numPr>
+          <w:ilvl w:val="0"/>
+          <w:numId w:val="2"/>
+        </w:numPr>
+        <w:bidi w:val="0"/>
+        <w:ind w:left="180"/>
+        <w:rPr>
+          <w:rFonts w:ascii="Helvetica" w:cs="Helvetica" w:hAnsi="Helvetica" w:eastAsia="Helvetica"/>
+          <w:b w:val="0"/>
+          <w:bCs w:val="0"/>
+          <w:i w:val="0"/>
+          <w:iCs w:val="0"/>
+          <w:caps w:val="0"/>
+          <w:smallCaps w:val="0"/>
+          <w:strike w:val="0"/>
+          <w:dstrike w:val="0"/>
+          <w:outline w:val="0"/>
+          <w:color w:val="000000"/>
+          <w:spacing w:val="0"/>
+          <w:kern w:val="0"/>
+          <w:position w:val="-2"/>
+          <w:sz w:val="22"/>
+          <w:szCs w:val="22"/>
+          <w:u w:val="none"/>
+          <w:vertAlign w:val="baseline"/>
+        </w:rPr>
+      </w:pPr>
+      <w:r>
+        <w:rPr>
+          <w:rtl w:val="0"/>
+        </w:rPr>
+        <w:t>Statement</w:t>
+      </w:r>
+    </w:p>
+    <w:p>
+      <w:pPr>
+        <w:pStyle w:val="Body"/>
+        <w:bidi w:val="0"/>
+        <w:ind w:left="720"/>
+      </w:pPr>
+      <w:r>
+        <w:rPr>
+          <w:rtl w:val="0"/>
+        </w:rPr>
+        <w:t>Statement je model koji sadr</w:t>
+      </w:r>
+      <w:r>
+        <w:rPr>
+          <w:rtl w:val="0"/>
+        </w:rPr>
+        <w:t>ž</w:t>
+      </w:r>
+      <w:r>
+        <w:rPr>
+          <w:rtl w:val="0"/>
+        </w:rPr>
+        <w:t>i dnevne mjese</w:t>
+      </w:r>
+      <w:r>
+        <w:rPr>
+          <w:rtl w:val="0"/>
+        </w:rPr>
+        <w:t>č</w:t>
+      </w:r>
+      <w:r>
+        <w:rPr>
+          <w:rtl w:val="0"/>
+        </w:rPr>
+        <w:t>ne i godi</w:t>
+      </w:r>
+      <w:r>
+        <w:rPr>
+          <w:rtl w:val="0"/>
+        </w:rPr>
+        <w:t>š</w:t>
+      </w:r>
+      <w:r>
+        <w:rPr>
+          <w:rtl w:val="0"/>
+        </w:rPr>
+        <w:t>nje izra</w:t>
+      </w:r>
+      <w:r>
+        <w:rPr>
+          <w:rtl w:val="0"/>
+        </w:rPr>
+        <w:t>č</w:t>
+      </w:r>
+      <w:r>
+        <w:rPr>
+          <w:rtl w:val="0"/>
+        </w:rPr>
+        <w:t>une.</w:t>
+      </w:r>
+    </w:p>
+    <w:p>
+      <w:pPr>
+        <w:pStyle w:val="Body"/>
+        <w:bidi w:val="0"/>
+        <w:ind w:left="720"/>
+      </w:pPr>
+      <w:r>
+        <w:rPr>
+          <w:rtl w:val="0"/>
+        </w:rPr>
+        <w:t>U polje type spremamo vrstu izra</w:t>
+      </w:r>
+      <w:r>
+        <w:rPr>
+          <w:rtl w:val="0"/>
+        </w:rPr>
+        <w:t>č</w:t>
+      </w:r>
+      <w:r>
+        <w:rPr>
+          <w:rtl w:val="0"/>
+        </w:rPr>
+        <w:t>una, 0 za dnevni, 1 za tjedni, 2 za mjese</w:t>
+      </w:r>
+      <w:r>
+        <w:rPr>
+          <w:rtl w:val="0"/>
+        </w:rPr>
+        <w:t>č</w:t>
+      </w:r>
+      <w:r>
+        <w:rPr>
+          <w:rtl w:val="0"/>
+        </w:rPr>
+        <w:t>ni i 3 za godi</w:t>
+      </w:r>
+      <w:r>
+        <w:rPr>
+          <w:rtl w:val="0"/>
+        </w:rPr>
+        <w:t>š</w:t>
+      </w:r>
+      <w:r>
+        <w:rPr>
+          <w:rtl w:val="0"/>
+        </w:rPr>
+        <w:t>nji. To je bitno radi optimizacije izrade izra</w:t>
+      </w:r>
+      <w:r>
+        <w:rPr>
+          <w:rtl w:val="0"/>
+        </w:rPr>
+        <w:t>č</w:t>
+      </w:r>
+      <w:r>
+        <w:rPr>
+          <w:rtl w:val="0"/>
+        </w:rPr>
+        <w:t>una i optimizacije pretra</w:t>
+      </w:r>
+      <w:r>
+        <w:rPr>
+          <w:rtl w:val="0"/>
+        </w:rPr>
+        <w:t>ž</w:t>
+      </w:r>
+      <w:r>
+        <w:rPr>
+          <w:rtl w:val="0"/>
+        </w:rPr>
+        <w:t>ivanja izra</w:t>
+      </w:r>
+      <w:r>
+        <w:rPr>
+          <w:rtl w:val="0"/>
+        </w:rPr>
+        <w:t>č</w:t>
+      </w:r>
+      <w:r>
+        <w:rPr>
+          <w:rtl w:val="0"/>
+        </w:rPr>
+        <w:t>una.</w:t>
+      </w:r>
+    </w:p>
+    <w:p>
+      <w:pPr>
+        <w:pStyle w:val="Body"/>
+        <w:bidi w:val="0"/>
+        <w:ind w:left="720"/>
+      </w:pPr>
+      <w:r>
+        <w:rPr>
+          <w:rtl w:val="0"/>
+        </w:rPr>
+        <w:t>statementDate pohranjuje datum izrade izra</w:t>
+      </w:r>
+      <w:r>
+        <w:rPr>
+          <w:rtl w:val="0"/>
+        </w:rPr>
+        <w:t>č</w:t>
+      </w:r>
+      <w:r>
+        <w:rPr>
+          <w:rtl w:val="0"/>
+        </w:rPr>
+        <w:t>una. Polje money sadr</w:t>
+      </w:r>
+      <w:r>
+        <w:rPr>
+          <w:rtl w:val="0"/>
+        </w:rPr>
+        <w:t>ž</w:t>
+      </w:r>
+      <w:r>
+        <w:rPr>
+          <w:rtl w:val="0"/>
+        </w:rPr>
+        <w:t>i izra</w:t>
+      </w:r>
+      <w:r>
+        <w:rPr>
+          <w:rtl w:val="0"/>
+        </w:rPr>
+        <w:t>č</w:t>
+      </w:r>
+      <w:r>
+        <w:rPr>
+          <w:rtl w:val="0"/>
+        </w:rPr>
+        <w:t>unatu bilansu.</w:t>
+      </w:r>
+    </w:p>
+    <w:p>
+      <w:pPr>
+        <w:pStyle w:val="Body"/>
+        <w:numPr>
+          <w:ilvl w:val="0"/>
+          <w:numId w:val="2"/>
+        </w:numPr>
+        <w:bidi w:val="0"/>
+        <w:ind w:left="180"/>
+        <w:rPr>
+          <w:rFonts w:ascii="Helvetica" w:cs="Helvetica" w:hAnsi="Helvetica" w:eastAsia="Helvetica"/>
+          <w:b w:val="0"/>
+          <w:bCs w:val="0"/>
+          <w:i w:val="0"/>
+          <w:iCs w:val="0"/>
+          <w:caps w:val="0"/>
+          <w:smallCaps w:val="0"/>
+          <w:strike w:val="0"/>
+          <w:dstrike w:val="0"/>
+          <w:outline w:val="0"/>
+          <w:color w:val="000000"/>
+          <w:spacing w:val="0"/>
+          <w:kern w:val="0"/>
+          <w:position w:val="-2"/>
+          <w:sz w:val="22"/>
+          <w:szCs w:val="22"/>
+          <w:u w:val="none"/>
+          <w:vertAlign w:val="baseline"/>
+        </w:rPr>
+      </w:pPr>
+      <w:r>
+        <w:rPr>
+          <w:rtl w:val="0"/>
+        </w:rPr>
+        <w:t>Vehicle</w:t>
+      </w:r>
+    </w:p>
+    <w:p>
+      <w:pPr>
+        <w:pStyle w:val="Body"/>
+        <w:bidi w:val="0"/>
+        <w:ind w:left="720"/>
+      </w:pPr>
+      <w:r>
+        <w:rPr>
+          <w:rtl w:val="0"/>
+        </w:rPr>
+        <w:t>Model Vehicle sadr</w:t>
+      </w:r>
+      <w:r>
+        <w:rPr>
+          <w:rtl w:val="0"/>
+        </w:rPr>
+        <w:t>ž</w:t>
+      </w:r>
+      <w:r>
+        <w:rPr>
+          <w:rtl w:val="0"/>
+        </w:rPr>
+        <w:t>i vozila klienata.</w:t>
+      </w:r>
+      <w:r>
+        <w:br w:type="textWrapping"/>
+      </w:r>
+      <w:r>
+        <w:rPr>
+          <w:rtl w:val="0"/>
+        </w:rPr>
+        <w:t>vehicleModel pohranjuje marku automobila kao string.</w:t>
+      </w:r>
+    </w:p>
+    <w:p>
+      <w:pPr>
+        <w:pStyle w:val="Body"/>
+        <w:bidi w:val="0"/>
+        <w:ind w:left="720"/>
+      </w:pPr>
+      <w:r>
+        <w:rPr>
+          <w:rtl w:val="0"/>
+        </w:rPr>
+        <w:t>Godina izgradnje vozila je zapisana u polju buildYear kao integer.</w:t>
+      </w:r>
+    </w:p>
+    <w:p>
+      <w:pPr>
+        <w:pStyle w:val="Body"/>
+        <w:bidi w:val="0"/>
+        <w:ind w:left="720"/>
+      </w:pPr>
+      <w:r>
+        <w:rPr>
+          <w:rtl w:val="0"/>
+        </w:rPr>
+        <w:t>Registracija je zapisana u polju vehicleRegistration kao string.</w:t>
+      </w:r>
+    </w:p>
+    <w:p>
+      <w:pPr>
+        <w:pStyle w:val="Body"/>
+        <w:numPr>
+          <w:ilvl w:val="0"/>
+          <w:numId w:val="2"/>
+        </w:numPr>
+        <w:bidi w:val="0"/>
+        <w:ind w:left="180"/>
+        <w:rPr>
+          <w:rFonts w:ascii="Helvetica" w:cs="Helvetica" w:hAnsi="Helvetica" w:eastAsia="Helvetica"/>
+          <w:b w:val="0"/>
+          <w:bCs w:val="0"/>
+          <w:i w:val="0"/>
+          <w:iCs w:val="0"/>
+          <w:caps w:val="0"/>
+          <w:smallCaps w:val="0"/>
+          <w:strike w:val="0"/>
+          <w:dstrike w:val="0"/>
+          <w:outline w:val="0"/>
+          <w:color w:val="000000"/>
+          <w:spacing w:val="0"/>
+          <w:kern w:val="0"/>
+          <w:position w:val="-2"/>
+          <w:sz w:val="22"/>
+          <w:szCs w:val="22"/>
+          <w:u w:val="none"/>
+          <w:vertAlign w:val="baseline"/>
+        </w:rPr>
+      </w:pPr>
+      <w:r>
+        <w:rPr>
+          <w:rtl w:val="0"/>
+        </w:rPr>
+        <w:t>WorkingHour</w:t>
+      </w:r>
+    </w:p>
+    <w:p>
+      <w:pPr>
+        <w:pStyle w:val="Body"/>
+        <w:bidi w:val="0"/>
+        <w:ind w:left="720"/>
+      </w:pPr>
+      <w:r>
+        <w:rPr>
+          <w:rtl w:val="0"/>
+        </w:rPr>
+        <w:t>WorkingHours je modle koji sadr</w:t>
+      </w:r>
+      <w:r>
+        <w:rPr>
+          <w:rtl w:val="0"/>
+        </w:rPr>
+        <w:t>ž</w:t>
+      </w:r>
+      <w:r>
+        <w:rPr>
+          <w:rtl w:val="0"/>
+        </w:rPr>
+        <w:t>i radno vrijeme radionice.</w:t>
+      </w:r>
+      <w:r>
+        <w:br w:type="textWrapping"/>
+      </w:r>
+      <w:r>
+        <w:rPr>
+          <w:rtl w:val="0"/>
+        </w:rPr>
+        <w:t>Model je izrazito bitan za izradu izra</w:t>
+      </w:r>
+      <w:r>
+        <w:rPr>
+          <w:rtl w:val="0"/>
+        </w:rPr>
+        <w:t>č</w:t>
+      </w:r>
+      <w:r>
+        <w:rPr>
+          <w:rtl w:val="0"/>
+        </w:rPr>
+        <w:t>una jer se oni moraju raditi na kraju radnog vremena, koje je odre</w:t>
+      </w:r>
+      <w:r>
+        <w:rPr>
+          <w:rtl w:val="0"/>
+        </w:rPr>
+        <w:t>đ</w:t>
+      </w:r>
+      <w:r>
+        <w:rPr>
+          <w:rtl w:val="0"/>
+        </w:rPr>
+        <w:t>eno ovim modelom.</w:t>
+      </w:r>
+    </w:p>
+    <w:p>
+      <w:pPr>
+        <w:pStyle w:val="Body"/>
+        <w:bidi w:val="0"/>
+        <w:ind w:left="720"/>
+      </w:pPr>
+      <w:r>
+        <w:rPr>
+          <w:rtl w:val="0"/>
+        </w:rPr>
+        <w:t>Polje day sadr</w:t>
+      </w:r>
+      <w:r>
+        <w:rPr>
+          <w:rtl w:val="0"/>
+        </w:rPr>
+        <w:t>ž</w:t>
+      </w:r>
+      <w:r>
+        <w:rPr>
+          <w:rtl w:val="0"/>
+        </w:rPr>
+        <w:t>i dan u tjednu na koji se radno vrijeme odnosi, 0 za ponedjeljak, 1 za utorak itd. timeStart i timeFinish su polja u koja se pohranjuje vrijeme otvaranja i zatvaranja radionice. Polje exception odre</w:t>
+      </w:r>
+      <w:r>
+        <w:rPr>
+          <w:rtl w:val="0"/>
+        </w:rPr>
+        <w:t>đ</w:t>
+      </w:r>
+      <w:r>
+        <w:rPr>
+          <w:rtl w:val="0"/>
+        </w:rPr>
+        <w:t>uje dali je unos izvanredan te se ne</w:t>
+      </w:r>
+      <w:r>
+        <w:rPr>
+          <w:rtl w:val="0"/>
+        </w:rPr>
+        <w:t>ć</w:t>
+      </w:r>
+      <w:r>
+        <w:rPr>
+          <w:rtl w:val="0"/>
+        </w:rPr>
+        <w:t>e rotirati kao ostala radna vremena u sustavu ve</w:t>
+      </w:r>
+      <w:r>
+        <w:rPr>
+          <w:rtl w:val="0"/>
+        </w:rPr>
+        <w:t>ć ć</w:t>
+      </w:r>
+      <w:r>
+        <w:rPr>
+          <w:rtl w:val="0"/>
+        </w:rPr>
+        <w:t>e se pojaviti samo na datum iznimke i nikada vi</w:t>
+      </w:r>
+      <w:r>
+        <w:rPr>
+          <w:rtl w:val="0"/>
+        </w:rPr>
+        <w:t>š</w:t>
+      </w:r>
+      <w:r>
+        <w:rPr>
+          <w:rtl w:val="0"/>
+        </w:rPr>
+        <w:t>e ( Ovo je potrebno za praznike i posebne okolnosti ). exceptiondate pohranjuje datum iznimke.</w:t>
+      </w:r>
+    </w:p>
+    <w:p>
+      <w:pPr>
+        <w:pStyle w:val="Body"/>
+        <w:numPr>
+          <w:ilvl w:val="0"/>
+          <w:numId w:val="2"/>
+        </w:numPr>
+        <w:bidi w:val="0"/>
+        <w:ind w:left="180"/>
+        <w:rPr>
+          <w:rFonts w:ascii="Helvetica" w:cs="Helvetica" w:hAnsi="Helvetica" w:eastAsia="Helvetica"/>
+          <w:b w:val="0"/>
+          <w:bCs w:val="0"/>
+          <w:i w:val="0"/>
+          <w:iCs w:val="0"/>
+          <w:caps w:val="0"/>
+          <w:smallCaps w:val="0"/>
+          <w:strike w:val="0"/>
+          <w:dstrike w:val="0"/>
+          <w:outline w:val="0"/>
+          <w:color w:val="000000"/>
+          <w:spacing w:val="0"/>
+          <w:kern w:val="0"/>
+          <w:position w:val="-2"/>
+          <w:sz w:val="22"/>
+          <w:szCs w:val="22"/>
+          <w:u w:val="none"/>
+          <w:vertAlign w:val="baseline"/>
+        </w:rPr>
+      </w:pPr>
+      <w:r>
+        <w:rPr>
+          <w:rtl w:val="0"/>
+        </w:rPr>
+        <w:t>User</w:t>
+      </w:r>
+    </w:p>
+    <w:p>
+      <w:pPr>
+        <w:pStyle w:val="Body"/>
+        <w:bidi w:val="0"/>
+        <w:ind w:left="720"/>
+      </w:pPr>
+      <w:r>
+        <w:rPr>
+          <w:rtl w:val="0"/>
+        </w:rPr>
+        <w:t>User je definitivno najva</w:t>
+      </w:r>
+      <w:r>
+        <w:rPr>
+          <w:rtl w:val="0"/>
+        </w:rPr>
+        <w:t>ž</w:t>
+      </w:r>
+      <w:r>
+        <w:rPr>
+          <w:rtl w:val="0"/>
+        </w:rPr>
+        <w:t>niji model u sustavu. On sadr</w:t>
+      </w:r>
+      <w:r>
+        <w:rPr>
+          <w:rtl w:val="0"/>
+        </w:rPr>
+        <w:t>ž</w:t>
+      </w:r>
+      <w:r>
+        <w:rPr>
+          <w:rtl w:val="0"/>
+        </w:rPr>
+        <w:t>i sve podatke potrebne za funkcioniranje korisnika u sustavu i omogu</w:t>
+      </w:r>
+      <w:r>
+        <w:rPr>
+          <w:rtl w:val="0"/>
+        </w:rPr>
+        <w:t>č</w:t>
+      </w:r>
+      <w:r>
+        <w:rPr>
+          <w:rtl w:val="0"/>
+        </w:rPr>
+        <w:t>uje postojanje korisnika!</w:t>
+      </w:r>
+    </w:p>
+    <w:p>
+      <w:pPr>
+        <w:pStyle w:val="Body"/>
+        <w:bidi w:val="0"/>
+        <w:ind w:left="720"/>
+      </w:pPr>
+      <w:r>
+        <w:rPr>
+          <w:rtl w:val="0"/>
+        </w:rPr>
+        <w:t>Ime i prezime korisnika us pohranjeni u poljima nameFirst i nameLast kao string.</w:t>
+      </w:r>
+      <w:r>
+        <w:br w:type="textWrapping"/>
+      </w:r>
+      <w:r>
+        <w:rPr>
+          <w:rtl w:val="0"/>
+        </w:rPr>
+        <w:t>Korisni</w:t>
+      </w:r>
+      <w:r>
+        <w:rPr>
+          <w:rtl w:val="0"/>
+        </w:rPr>
+        <w:t>ć</w:t>
+      </w:r>
+      <w:r>
+        <w:rPr>
+          <w:rtl w:val="0"/>
+        </w:rPr>
+        <w:t>ko ime korisnika se pohranjuje u polje loginUsername kao string.</w:t>
+      </w:r>
+      <w:r>
+        <w:br w:type="textWrapping"/>
+      </w:r>
+      <w:r>
+        <w:rPr>
+          <w:rtl w:val="0"/>
+        </w:rPr>
+        <w:t>Korisnikova lozinka se pomo</w:t>
+      </w:r>
+      <w:r>
+        <w:rPr>
+          <w:rtl w:val="0"/>
+        </w:rPr>
+        <w:t>ć</w:t>
+      </w:r>
+      <w:r>
+        <w:rPr>
+          <w:rtl w:val="0"/>
+        </w:rPr>
+        <w:t>u bycript gema razla</w:t>
+      </w:r>
+      <w:r>
+        <w:rPr>
+          <w:rtl w:val="0"/>
+        </w:rPr>
+        <w:t>ž</w:t>
+      </w:r>
+      <w:r>
+        <w:rPr>
+          <w:rtl w:val="0"/>
+        </w:rPr>
+        <w:t>e u njezinu hash i salt komponentu koje se pohranjuje u loginHash i loginSalt poljima ovog modela kao stringovi.</w:t>
+      </w:r>
+      <w:r>
+        <w:br w:type="textWrapping"/>
+      </w:r>
+      <w:r>
+        <w:rPr>
+          <w:rtl w:val="0"/>
+        </w:rPr>
+        <w:t>loginAuthToken je polje koje sadr</w:t>
+      </w:r>
+      <w:r>
+        <w:rPr>
+          <w:rtl w:val="0"/>
+        </w:rPr>
+        <w:t>ž</w:t>
+      </w:r>
+      <w:r>
+        <w:rPr>
+          <w:rtl w:val="0"/>
+        </w:rPr>
+        <w:t>i nasumi</w:t>
+      </w:r>
+      <w:r>
+        <w:rPr>
+          <w:rtl w:val="0"/>
+        </w:rPr>
+        <w:t>č</w:t>
+      </w:r>
+      <w:r>
+        <w:rPr>
+          <w:rtl w:val="0"/>
+        </w:rPr>
+        <w:t>no generirani unikatni autentifikacijski token.</w:t>
+      </w:r>
+      <w:r>
+        <w:br w:type="textWrapping"/>
+      </w:r>
+      <w:r>
+        <w:rPr>
+          <w:rtl w:val="0"/>
+        </w:rPr>
+        <w:t>token ima dvije svrhe, za jednozna</w:t>
+      </w:r>
+      <w:r>
+        <w:rPr>
+          <w:rtl w:val="0"/>
+        </w:rPr>
+        <w:t>č</w:t>
+      </w:r>
+      <w:r>
+        <w:rPr>
+          <w:rtl w:val="0"/>
+        </w:rPr>
+        <w:t>nu identifikaciju korisnika iz session kola</w:t>
+      </w:r>
+      <w:r>
+        <w:rPr>
+          <w:rtl w:val="0"/>
+        </w:rPr>
+        <w:t>ć</w:t>
+      </w:r>
+      <w:r>
+        <w:rPr>
+          <w:rtl w:val="0"/>
+        </w:rPr>
+        <w:t>i</w:t>
+      </w:r>
+      <w:r>
+        <w:rPr>
+          <w:rtl w:val="0"/>
+        </w:rPr>
+        <w:t>ć</w:t>
+      </w:r>
+      <w:r>
+        <w:rPr>
+          <w:rtl w:val="0"/>
+        </w:rPr>
+        <w:t>a sa korisnikovog pretra</w:t>
+      </w:r>
+      <w:r>
+        <w:rPr>
+          <w:rtl w:val="0"/>
+        </w:rPr>
+        <w:t>ž</w:t>
+      </w:r>
+      <w:r>
+        <w:rPr>
+          <w:rtl w:val="0"/>
+        </w:rPr>
+        <w:t>iva</w:t>
+      </w:r>
+      <w:r>
+        <w:rPr>
+          <w:rtl w:val="0"/>
+        </w:rPr>
+        <w:t>ć</w:t>
+      </w:r>
+      <w:r>
+        <w:rPr>
+          <w:rtl w:val="0"/>
+        </w:rPr>
+        <w:t>a, te za mogu</w:t>
+      </w:r>
+      <w:r>
+        <w:rPr>
+          <w:rtl w:val="0"/>
+        </w:rPr>
+        <w:t>ć</w:t>
+      </w:r>
+      <w:r>
+        <w:rPr>
+          <w:rtl w:val="0"/>
+        </w:rPr>
+        <w:t>nost potencijalnog pro</w:t>
+      </w:r>
+      <w:r>
+        <w:rPr>
+          <w:rtl w:val="0"/>
+        </w:rPr>
+        <w:t>š</w:t>
+      </w:r>
+      <w:r>
+        <w:rPr>
+          <w:rtl w:val="0"/>
+        </w:rPr>
+        <w:t>irenja sustava i stvaranje eksternog APIja za komunikaciju sa aplikacijom. Polje loginLast pohranjuje kada se korisnik zadnji puta prijavio u sustav, a polja contactEmail i contactPhone sadr</w:t>
+      </w:r>
+      <w:r>
+        <w:rPr>
+          <w:rtl w:val="0"/>
+        </w:rPr>
+        <w:t>ž</w:t>
+      </w:r>
+      <w:r>
+        <w:rPr>
+          <w:rtl w:val="0"/>
+        </w:rPr>
+        <w:t>e email adresu i telefonski broji korisnika.</w:t>
+        <w:br w:type="textWrapping"/>
+      </w:r>
       <w:r>
         <w:br w:type="page"/>
       </w:r>
@@ -2102,25 +5877,6 @@
         <w:pStyle w:val="Body"/>
         <w:bidi w:val="0"/>
       </w:pPr>
-    </w:p>
-    <w:p>
-      <w:pPr>
-        <w:pStyle w:val="Body"/>
-        <w:bidi w:val="0"/>
-      </w:pPr>
-      <w:r>
-        <w:rPr>
-          <w:rtl w:val="0"/>
-        </w:rPr>
-        <w:t>Modeli</w:t>
-      </w:r>
-    </w:p>
-    <w:p>
-      <w:pPr>
-        <w:pStyle w:val="Body"/>
-        <w:bidi w:val="0"/>
-      </w:pPr>
-      <w:r/>
     </w:p>
     <w:sectPr>
       <w:headerReference w:type="default" r:id="rId6"/>

</xml_diff>